<commit_message>
Update asta e elaboraz2
Aggiunti alcuni pattern grasp relativi agli ssd dell'iteraz1 (file asta iteraz2)
</commit_message>
<xml_diff>
--- a/Iterazione 2/2022_01_14_UniCTest_Elaborazione_2.docx
+++ b/Iterazione 2/2022_01_14_UniCTest_Elaborazione_2.docx
@@ -6,11 +6,9 @@
       <w:pPr>
         <w:pStyle w:val="Titolo"/>
       </w:pPr>
-      <w:proofErr w:type="spellStart"/>
       <w:r>
         <w:t>UniCTest</w:t>
       </w:r>
-      <w:proofErr w:type="spellEnd"/>
     </w:p>
     <w:p>
       <w:pPr>
@@ -1443,15 +1441,7 @@
     </w:p>
     <w:p>
       <w:r>
-        <w:t xml:space="preserve">Nella </w:t>
-      </w:r>
-      <w:proofErr w:type="gramStart"/>
-      <w:r>
-        <w:t>2°</w:t>
-      </w:r>
-      <w:proofErr w:type="gramEnd"/>
-      <w:r>
-        <w:t xml:space="preserve"> iterazione della</w:t>
+        <w:t>Nella 2° iterazione della</w:t>
       </w:r>
       <w:r>
         <w:t xml:space="preserve"> fase di </w:t>
@@ -1614,52 +1604,14 @@
           <w:lang w:val="en-US"/>
         </w:rPr>
       </w:pPr>
-      <w:proofErr w:type="spellStart"/>
       <w:r>
         <w:rPr>
           <w:b/>
           <w:bCs/>
           <w:lang w:val="en-US"/>
         </w:rPr>
-        <w:t>Contratti</w:t>
-      </w:r>
-      <w:proofErr w:type="spellEnd"/>
-      <w:r>
-        <w:rPr>
-          <w:b/>
-          <w:bCs/>
-          <w:lang w:val="en-US"/>
-        </w:rPr>
-        <w:t xml:space="preserve"> </w:t>
-      </w:r>
-      <w:proofErr w:type="spellStart"/>
-      <w:r>
-        <w:rPr>
-          <w:b/>
-          <w:bCs/>
-          <w:lang w:val="en-US"/>
-        </w:rPr>
-        <w:t>delle</w:t>
-      </w:r>
-      <w:proofErr w:type="spellEnd"/>
-      <w:r>
-        <w:rPr>
-          <w:b/>
-          <w:bCs/>
-          <w:lang w:val="en-US"/>
-        </w:rPr>
-        <w:t xml:space="preserve"> </w:t>
-      </w:r>
-      <w:proofErr w:type="spellStart"/>
-      <w:r>
-        <w:rPr>
-          <w:b/>
-          <w:bCs/>
-          <w:lang w:val="en-US"/>
-        </w:rPr>
-        <w:t>operazioni</w:t>
-      </w:r>
-      <w:proofErr w:type="spellEnd"/>
+        <w:t>Contratti delle operazioni</w:t>
+      </w:r>
     </w:p>
     <w:p>
       <w:pPr>
@@ -1702,23 +1654,7 @@
           <w:b/>
           <w:bCs/>
         </w:rPr>
-        <w:t xml:space="preserve">DCD (Design Class </w:t>
-      </w:r>
-      <w:proofErr w:type="spellStart"/>
-      <w:r>
-        <w:rPr>
-          <w:b/>
-          <w:bCs/>
-        </w:rPr>
-        <w:t>Diagram</w:t>
-      </w:r>
-      <w:proofErr w:type="spellEnd"/>
-      <w:r>
-        <w:rPr>
-          <w:b/>
-          <w:bCs/>
-        </w:rPr>
-        <w:t>)</w:t>
+        <w:t>DCD (Design Class Diagram)</w:t>
       </w:r>
       <w:r>
         <w:rPr>
@@ -1735,16 +1671,11 @@
       <w:r>
         <w:t xml:space="preserve">La </w:t>
       </w:r>
-      <w:proofErr w:type="gramStart"/>
       <w:r>
         <w:t>2</w:t>
       </w:r>
       <w:r>
-        <w:t>°</w:t>
-      </w:r>
-      <w:proofErr w:type="gramEnd"/>
-      <w:r>
-        <w:t xml:space="preserve"> iterazione della fase di elaborazione prevederà </w:t>
+        <w:t xml:space="preserve">° iterazione della fase di elaborazione prevederà </w:t>
       </w:r>
       <w:r>
         <w:t>diversi step</w:t>
@@ -2453,7 +2384,6 @@
           <w:numId w:val="27"/>
         </w:numPr>
       </w:pPr>
-      <w:proofErr w:type="spellStart"/>
       <w:r>
         <w:rPr>
           <w:b/>
@@ -2468,7 +2398,6 @@
         </w:rPr>
         <w:t>Personalizzato</w:t>
       </w:r>
-      <w:proofErr w:type="spellEnd"/>
       <w:r>
         <w:t>:</w:t>
       </w:r>
@@ -2703,8 +2632,6 @@
                 <w:bCs w:val="0"/>
               </w:rPr>
             </w:pPr>
-            <w:proofErr w:type="spellStart"/>
-            <w:proofErr w:type="gramStart"/>
             <w:r>
               <w:rPr>
                 <w:b w:val="0"/>
@@ -2712,7 +2639,6 @@
               </w:rPr>
               <w:t>nuovoTemplate</w:t>
             </w:r>
-            <w:proofErr w:type="spellEnd"/>
             <w:r>
               <w:rPr>
                 <w:b w:val="0"/>
@@ -2720,23 +2646,13 @@
               </w:rPr>
               <w:t>(</w:t>
             </w:r>
-            <w:proofErr w:type="gramEnd"/>
             <w:r>
               <w:rPr>
                 <w:b w:val="0"/>
                 <w:bCs w:val="0"/>
               </w:rPr>
-              <w:t xml:space="preserve">nome: </w:t>
-            </w:r>
-            <w:proofErr w:type="spellStart"/>
-            <w:r>
-              <w:rPr>
-                <w:b w:val="0"/>
-                <w:bCs w:val="0"/>
-              </w:rPr>
-              <w:t>String</w:t>
-            </w:r>
-            <w:proofErr w:type="spellEnd"/>
+              <w:t>nome: String</w:t>
+            </w:r>
             <w:r>
               <w:rPr>
                 <w:b w:val="0"/>
@@ -2871,102 +2787,21 @@
               </w:numPr>
               <w:cnfStyle w:val="000000100000" w:firstRow="0" w:lastRow="0" w:firstColumn="0" w:lastColumn="0" w:oddVBand="0" w:evenVBand="0" w:oddHBand="1" w:evenHBand="0" w:firstRowFirstColumn="0" w:firstRowLastColumn="0" w:lastRowFirstColumn="0" w:lastRowLastColumn="0"/>
             </w:pPr>
-          </w:p>
-          <w:p>
-            <w:pPr>
-              <w:pStyle w:val="Paragrafoelenco"/>
-              <w:numPr>
-                <w:ilvl w:val="0"/>
-                <w:numId w:val="29"/>
-              </w:numPr>
-              <w:cnfStyle w:val="000000100000" w:firstRow="0" w:lastRow="0" w:firstColumn="0" w:lastColumn="0" w:oddVBand="0" w:evenVBand="0" w:oddHBand="1" w:evenHBand="0" w:firstRowFirstColumn="0" w:firstRowLastColumn="0" w:lastRowFirstColumn="0" w:lastRowLastColumn="0"/>
-            </w:pPr>
-            <w:r>
-              <w:t xml:space="preserve">Il Sistema ha </w:t>
-            </w:r>
-            <w:r>
-              <w:t>restituito</w:t>
-            </w:r>
-            <w:r>
-              <w:t xml:space="preserve"> tutte le </w:t>
+            <w:r>
+              <w:t>È</w:t>
+            </w:r>
+            <w:r>
+              <w:t xml:space="preserve"> stata creata l’istanza </w:t>
             </w:r>
             <w:r>
               <w:rPr>
                 <w:i/>
                 <w:iCs/>
               </w:rPr>
-              <w:t>n</w:t>
-            </w:r>
-            <w:r>
-              <w:t xml:space="preserve"> istanze </w:t>
-            </w:r>
-            <w:r>
-              <w:rPr>
-                <w:i/>
-                <w:iCs/>
-              </w:rPr>
-              <w:t>m</w:t>
-            </w:r>
-            <w:proofErr w:type="gramStart"/>
-            <w:r>
-              <w:rPr>
-                <w:i/>
-                <w:iCs/>
-                <w:vertAlign w:val="subscript"/>
-              </w:rPr>
-              <w:t>1</w:t>
-            </w:r>
-            <w:r>
-              <w:rPr>
-                <w:i/>
-                <w:iCs/>
-              </w:rPr>
-              <w:t>,…</w:t>
-            </w:r>
-            <w:proofErr w:type="gramEnd"/>
-            <w:r>
-              <w:rPr>
-                <w:i/>
-                <w:iCs/>
-              </w:rPr>
-              <w:t>,</w:t>
-            </w:r>
-            <w:proofErr w:type="spellStart"/>
-            <w:r>
-              <w:rPr>
-                <w:i/>
-                <w:iCs/>
-              </w:rPr>
-              <w:t>m</w:t>
-            </w:r>
-            <w:r>
-              <w:rPr>
-                <w:i/>
-                <w:iCs/>
-                <w:vertAlign w:val="subscript"/>
-              </w:rPr>
-              <w:t>n</w:t>
-            </w:r>
-            <w:proofErr w:type="spellEnd"/>
-            <w:r>
-              <w:rPr>
-                <w:i/>
-                <w:iCs/>
-              </w:rPr>
-              <w:t xml:space="preserve"> </w:t>
-            </w:r>
-            <w:r>
-              <w:t xml:space="preserve">di Materia associate all’istanza </w:t>
-            </w:r>
-            <w:r>
-              <w:rPr>
-                <w:i/>
-                <w:iCs/>
-              </w:rPr>
-              <w:t>t</w:t>
-            </w:r>
-            <w:r>
-              <w:t xml:space="preserve"> di Tutor.</w:t>
+              <w:t>tp</w:t>
+            </w:r>
+            <w:r>
+              <w:t xml:space="preserve"> di TemplatePersonalizzato con tp.nome=nome ed è stata associata allo Stuende s tramite l’associazione “corrente”.</w:t>
             </w:r>
           </w:p>
         </w:tc>
@@ -3044,8 +2879,6 @@
                 <w:bCs w:val="0"/>
               </w:rPr>
             </w:pPr>
-            <w:proofErr w:type="spellStart"/>
-            <w:proofErr w:type="gramStart"/>
             <w:r>
               <w:rPr>
                 <w:b w:val="0"/>
@@ -3053,7 +2886,6 @@
               </w:rPr>
               <w:t>inserisciPunteggio</w:t>
             </w:r>
-            <w:proofErr w:type="spellEnd"/>
             <w:r>
               <w:rPr>
                 <w:b w:val="0"/>
@@ -3061,54 +2893,12 @@
               </w:rPr>
               <w:t>(</w:t>
             </w:r>
-            <w:proofErr w:type="spellStart"/>
-            <w:proofErr w:type="gramEnd"/>
             <w:r>
               <w:rPr>
                 <w:b w:val="0"/>
                 <w:bCs w:val="0"/>
               </w:rPr>
-              <w:t>rispostaCorretta</w:t>
-            </w:r>
-            <w:proofErr w:type="spellEnd"/>
-            <w:r>
-              <w:rPr>
-                <w:b w:val="0"/>
-                <w:bCs w:val="0"/>
-              </w:rPr>
-              <w:t xml:space="preserve">: float, </w:t>
-            </w:r>
-            <w:proofErr w:type="spellStart"/>
-            <w:r>
-              <w:rPr>
-                <w:b w:val="0"/>
-                <w:bCs w:val="0"/>
-              </w:rPr>
-              <w:t>rispostaErrata</w:t>
-            </w:r>
-            <w:proofErr w:type="spellEnd"/>
-            <w:r>
-              <w:rPr>
-                <w:b w:val="0"/>
-                <w:bCs w:val="0"/>
-              </w:rPr>
-              <w:t xml:space="preserve">: float, </w:t>
-            </w:r>
-            <w:proofErr w:type="spellStart"/>
-            <w:r>
-              <w:rPr>
-                <w:b w:val="0"/>
-                <w:bCs w:val="0"/>
-              </w:rPr>
-              <w:t>rispostaNonData</w:t>
-            </w:r>
-            <w:proofErr w:type="spellEnd"/>
-            <w:r>
-              <w:rPr>
-                <w:b w:val="0"/>
-                <w:bCs w:val="0"/>
-              </w:rPr>
-              <w:t>: float</w:t>
+              <w:t>rispostaCorretta: float, rispostaErrata: float, rispostaNonData: float</w:t>
             </w:r>
             <w:r>
               <w:rPr>
@@ -3194,7 +2984,17 @@
               <w:cnfStyle w:val="000000000000" w:firstRow="0" w:lastRow="0" w:firstColumn="0" w:lastColumn="0" w:oddVBand="0" w:evenVBand="0" w:oddHBand="0" w:evenHBand="0" w:firstRowFirstColumn="0" w:firstRowLastColumn="0" w:lastRowFirstColumn="0" w:lastRowLastColumn="0"/>
             </w:pPr>
             <w:r>
-              <w:t>-</w:t>
+              <w:t xml:space="preserve">È in corso la creazione di un TemplatePersonalizzato </w:t>
+            </w:r>
+            <w:r>
+              <w:rPr>
+                <w:i/>
+                <w:iCs/>
+              </w:rPr>
+              <w:t>tp</w:t>
+            </w:r>
+            <w:r>
+              <w:t>.</w:t>
             </w:r>
           </w:p>
         </w:tc>
@@ -3238,181 +3038,27 @@
               <w:cnfStyle w:val="000000100000" w:firstRow="0" w:lastRow="0" w:firstColumn="0" w:lastColumn="0" w:oddVBand="0" w:evenVBand="0" w:oddHBand="1" w:evenHBand="0" w:firstRowFirstColumn="0" w:firstRowLastColumn="0" w:lastRowFirstColumn="0" w:lastRowLastColumn="0"/>
             </w:pPr>
             <w:r>
-              <w:t xml:space="preserve">L’istanza </w:t>
+              <w:t xml:space="preserve">È stata inizializzata l’istanza </w:t>
             </w:r>
             <w:r>
               <w:rPr>
                 <w:i/>
                 <w:iCs/>
               </w:rPr>
-              <w:t>m</w:t>
+              <w:t>p</w:t>
+            </w:r>
+            <w:r>
+              <w:t xml:space="preserve"> di Punteggio ed è stata associata a </w:t>
             </w:r>
             <w:r>
               <w:rPr>
                 <w:i/>
                 <w:iCs/>
-                <w:vertAlign w:val="subscript"/>
-              </w:rPr>
-              <w:t>i</w:t>
-            </w:r>
-            <w:r>
-              <w:t xml:space="preserve"> di Materia avente </w:t>
-            </w:r>
-            <w:proofErr w:type="spellStart"/>
-            <w:proofErr w:type="gramStart"/>
-            <w:r>
-              <w:rPr>
-                <w:i/>
-                <w:iCs/>
-              </w:rPr>
-              <w:t>m</w:t>
-            </w:r>
-            <w:r>
-              <w:rPr>
-                <w:i/>
-                <w:iCs/>
-                <w:vertAlign w:val="subscript"/>
-              </w:rPr>
-              <w:t>i</w:t>
-            </w:r>
-            <w:r>
-              <w:rPr>
-                <w:i/>
-                <w:iCs/>
-              </w:rPr>
-              <w:t>.codice</w:t>
-            </w:r>
-            <w:proofErr w:type="spellEnd"/>
-            <w:proofErr w:type="gramEnd"/>
-            <w:r>
-              <w:t xml:space="preserve"> uguale a </w:t>
-            </w:r>
-            <w:proofErr w:type="spellStart"/>
-            <w:r>
-              <w:t>codiceMateria</w:t>
-            </w:r>
-            <w:proofErr w:type="spellEnd"/>
-            <w:r>
-              <w:t xml:space="preserve"> è stata associata a </w:t>
-            </w:r>
-            <w:proofErr w:type="spellStart"/>
-            <w:r>
-              <w:t>UniCTest</w:t>
-            </w:r>
-            <w:proofErr w:type="spellEnd"/>
-            <w:r>
-              <w:t xml:space="preserve"> tramite l’associazione “corrente”;</w:t>
-            </w:r>
-          </w:p>
-          <w:p>
-            <w:pPr>
-              <w:pStyle w:val="Paragrafoelenco"/>
-              <w:numPr>
-                <w:ilvl w:val="0"/>
-                <w:numId w:val="30"/>
-              </w:numPr>
-              <w:cnfStyle w:val="000000100000" w:firstRow="0" w:lastRow="0" w:firstColumn="0" w:lastColumn="0" w:oddVBand="0" w:evenVBand="0" w:oddHBand="1" w:evenHBand="0" w:firstRowFirstColumn="0" w:firstRowLastColumn="0" w:lastRowFirstColumn="0" w:lastRowLastColumn="0"/>
-            </w:pPr>
-            <w:r>
-              <w:t xml:space="preserve">È stata creata l’istanza </w:t>
-            </w:r>
-            <w:r>
-              <w:rPr>
-                <w:i/>
-                <w:iCs/>
-              </w:rPr>
-              <w:t>q</w:t>
-            </w:r>
-            <w:r>
-              <w:t xml:space="preserve"> di Quesito ed è stato inizializzato l’attributo </w:t>
-            </w:r>
-            <w:r>
-              <w:rPr>
-                <w:i/>
-                <w:iCs/>
-              </w:rPr>
-              <w:t>q</w:t>
-            </w:r>
-            <w:r>
-              <w:t>.</w:t>
-            </w:r>
-            <w:r>
-              <w:rPr>
-                <w:i/>
-                <w:iCs/>
-              </w:rPr>
-              <w:t>id</w:t>
-            </w:r>
-            <w:r>
-              <w:t>;</w:t>
-            </w:r>
-          </w:p>
-          <w:p>
-            <w:pPr>
-              <w:pStyle w:val="Paragrafoelenco"/>
-              <w:numPr>
-                <w:ilvl w:val="0"/>
-                <w:numId w:val="30"/>
-              </w:numPr>
-              <w:cnfStyle w:val="000000100000" w:firstRow="0" w:lastRow="0" w:firstColumn="0" w:lastColumn="0" w:oddVBand="0" w:evenVBand="0" w:oddHBand="1" w:evenHBand="0" w:firstRowFirstColumn="0" w:firstRowLastColumn="0" w:lastRowFirstColumn="0" w:lastRowLastColumn="0"/>
-            </w:pPr>
-            <w:r>
-              <w:rPr>
-                <w:i/>
-                <w:iCs/>
-              </w:rPr>
-              <w:t>m</w:t>
-            </w:r>
-            <w:r>
-              <w:rPr>
-                <w:i/>
-                <w:iCs/>
-                <w:vertAlign w:val="subscript"/>
-              </w:rPr>
-              <w:t>i</w:t>
-            </w:r>
-            <w:r>
-              <w:t xml:space="preserve"> è stata associata a </w:t>
-            </w:r>
-            <w:r>
-              <w:rPr>
-                <w:i/>
-                <w:iCs/>
-              </w:rPr>
-              <w:t>q</w:t>
-            </w:r>
-            <w:r>
-              <w:t xml:space="preserve"> tramite l’associazione “corrente”.</w:t>
-            </w:r>
-          </w:p>
-          <w:p>
-            <w:pPr>
-              <w:pStyle w:val="Paragrafoelenco"/>
-              <w:numPr>
-                <w:ilvl w:val="0"/>
-                <w:numId w:val="30"/>
-              </w:numPr>
-              <w:cnfStyle w:val="000000100000" w:firstRow="0" w:lastRow="0" w:firstColumn="0" w:lastColumn="0" w:oddVBand="0" w:evenVBand="0" w:oddHBand="1" w:evenHBand="0" w:firstRowFirstColumn="0" w:firstRowLastColumn="0" w:lastRowFirstColumn="0" w:lastRowLastColumn="0"/>
-            </w:pPr>
-            <w:r>
-              <w:rPr>
-                <w:i/>
-                <w:iCs/>
-              </w:rPr>
-              <w:t xml:space="preserve">q </w:t>
-            </w:r>
-            <w:r>
-              <w:t xml:space="preserve">è stato associato all’istanza </w:t>
-            </w:r>
-            <w:r>
-              <w:rPr>
-                <w:i/>
-                <w:iCs/>
-              </w:rPr>
-              <w:t>t</w:t>
-            </w:r>
-            <w:r>
-              <w:t xml:space="preserve"> di Tutor tramite l’associazione “inserito da”. </w:t>
+              </w:rPr>
+              <w:t>tp</w:t>
+            </w:r>
+            <w:r>
+              <w:t xml:space="preserve"> tramite l’associazione “attribuisce”.</w:t>
             </w:r>
           </w:p>
         </w:tc>
@@ -3490,8 +3136,6 @@
                 <w:bCs w:val="0"/>
               </w:rPr>
             </w:pPr>
-            <w:proofErr w:type="spellStart"/>
-            <w:proofErr w:type="gramStart"/>
             <w:r>
               <w:rPr>
                 <w:b w:val="0"/>
@@ -3506,7 +3150,6 @@
               </w:rPr>
               <w:t>TempoMedio</w:t>
             </w:r>
-            <w:proofErr w:type="spellEnd"/>
             <w:r>
               <w:rPr>
                 <w:b w:val="0"/>
@@ -3514,8 +3157,6 @@
               </w:rPr>
               <w:t>(</w:t>
             </w:r>
-            <w:proofErr w:type="spellStart"/>
-            <w:proofErr w:type="gramEnd"/>
             <w:r>
               <w:rPr>
                 <w:b w:val="0"/>
@@ -3523,7 +3164,6 @@
               </w:rPr>
               <w:t>tempoMedio</w:t>
             </w:r>
-            <w:proofErr w:type="spellEnd"/>
             <w:r>
               <w:rPr>
                 <w:b w:val="0"/>
@@ -3531,7 +3171,6 @@
               </w:rPr>
               <w:t xml:space="preserve">: </w:t>
             </w:r>
-            <w:proofErr w:type="spellStart"/>
             <w:r>
               <w:rPr>
                 <w:b w:val="0"/>
@@ -3539,7 +3178,6 @@
               </w:rPr>
               <w:t>int</w:t>
             </w:r>
-            <w:proofErr w:type="spellEnd"/>
             <w:r>
               <w:rPr>
                 <w:b w:val="0"/>
@@ -3624,14 +3262,17 @@
               <w:cnfStyle w:val="000000000000" w:firstRow="0" w:lastRow="0" w:firstColumn="0" w:lastColumn="0" w:oddVBand="0" w:evenVBand="0" w:oddHBand="0" w:evenHBand="0" w:firstRowFirstColumn="0" w:firstRowLastColumn="0" w:lastRowFirstColumn="0" w:lastRowLastColumn="0"/>
             </w:pPr>
             <w:r>
-              <w:t xml:space="preserve">È in corso la creazione di un Quesito </w:t>
+              <w:t xml:space="preserve">È in corso la creazione di un TemplatePersonalizzato </w:t>
             </w:r>
             <w:r>
               <w:rPr>
                 <w:i/>
                 <w:iCs/>
               </w:rPr>
-              <w:t>q.</w:t>
+              <w:t>tp</w:t>
+            </w:r>
+            <w:r>
+              <w:t>.</w:t>
             </w:r>
           </w:p>
         </w:tc>
@@ -3677,14 +3318,12 @@
             <w:r>
               <w:t xml:space="preserve">L’attributo </w:t>
             </w:r>
-            <w:proofErr w:type="spellStart"/>
-            <w:proofErr w:type="gramStart"/>
             <w:r>
               <w:rPr>
                 <w:i/>
                 <w:iCs/>
               </w:rPr>
-              <w:t>q</w:t>
+              <w:t>tp</w:t>
             </w:r>
             <w:r>
               <w:t>.</w:t>
@@ -3694,12 +3333,16 @@
                 <w:i/>
                 <w:iCs/>
               </w:rPr>
-              <w:t>fonte</w:t>
-            </w:r>
-            <w:proofErr w:type="spellEnd"/>
-            <w:proofErr w:type="gramEnd"/>
-            <w:r>
-              <w:t xml:space="preserve"> è stato inizializzato a fonte.</w:t>
+              <w:t>tempoMedio</w:t>
+            </w:r>
+            <w:r>
+              <w:t xml:space="preserve"> è stato inizializzato a </w:t>
+            </w:r>
+            <w:r>
+              <w:t>tempoMedio</w:t>
+            </w:r>
+            <w:r>
+              <w:t>.</w:t>
             </w:r>
           </w:p>
         </w:tc>
@@ -3724,7 +3367,6 @@
           <w:sz w:val="32"/>
           <w:szCs w:val="32"/>
         </w:rPr>
-        <w:lastRenderedPageBreak/>
         <w:t>CO4</w:t>
       </w:r>
       <w:bookmarkEnd w:id="9"/>
@@ -3778,8 +3420,6 @@
                 <w:bCs w:val="0"/>
               </w:rPr>
             </w:pPr>
-            <w:proofErr w:type="spellStart"/>
-            <w:proofErr w:type="gramStart"/>
             <w:r>
               <w:rPr>
                 <w:b w:val="0"/>
@@ -3787,7 +3427,6 @@
               </w:rPr>
               <w:t>inserisciFormato</w:t>
             </w:r>
-            <w:proofErr w:type="spellEnd"/>
             <w:r>
               <w:rPr>
                 <w:b w:val="0"/>
@@ -3795,64 +3434,13 @@
               </w:rPr>
               <w:t>(</w:t>
             </w:r>
-            <w:proofErr w:type="spellStart"/>
-            <w:proofErr w:type="gramEnd"/>
             <w:r>
               <w:rPr>
                 <w:b w:val="0"/>
                 <w:bCs w:val="0"/>
               </w:rPr>
-              <w:t>numRisposte</w:t>
-            </w:r>
-            <w:proofErr w:type="spellEnd"/>
-            <w:r>
-              <w:rPr>
-                <w:b w:val="0"/>
-                <w:bCs w:val="0"/>
-              </w:rPr>
-              <w:t xml:space="preserve"> </w:t>
-            </w:r>
-            <w:proofErr w:type="spellStart"/>
-            <w:r>
-              <w:rPr>
-                <w:b w:val="0"/>
-                <w:bCs w:val="0"/>
-              </w:rPr>
-              <w:t>int</w:t>
-            </w:r>
-            <w:proofErr w:type="spellEnd"/>
-            <w:r>
-              <w:rPr>
-                <w:b w:val="0"/>
-                <w:bCs w:val="0"/>
-              </w:rPr>
-              <w:t xml:space="preserve">, </w:t>
-            </w:r>
-            <w:proofErr w:type="spellStart"/>
-            <w:r>
-              <w:rPr>
-                <w:b w:val="0"/>
-                <w:bCs w:val="0"/>
-              </w:rPr>
-              <w:t>numRisposteCorrette</w:t>
-            </w:r>
-            <w:proofErr w:type="spellEnd"/>
-            <w:r>
-              <w:rPr>
-                <w:b w:val="0"/>
-                <w:bCs w:val="0"/>
-              </w:rPr>
-              <w:t xml:space="preserve"> </w:t>
-            </w:r>
-            <w:proofErr w:type="spellStart"/>
-            <w:r>
-              <w:rPr>
-                <w:b w:val="0"/>
-                <w:bCs w:val="0"/>
-              </w:rPr>
-              <w:t>int</w:t>
-            </w:r>
-            <w:proofErr w:type="spellEnd"/>
+              <w:t>numRisposte int, numRisposteCorrette int</w:t>
+            </w:r>
             <w:r>
               <w:rPr>
                 <w:b w:val="0"/>
@@ -3937,14 +3525,17 @@
               <w:cnfStyle w:val="000000000000" w:firstRow="0" w:lastRow="0" w:firstColumn="0" w:lastColumn="0" w:oddVBand="0" w:evenVBand="0" w:oddHBand="0" w:evenHBand="0" w:firstRowFirstColumn="0" w:firstRowLastColumn="0" w:lastRowFirstColumn="0" w:lastRowLastColumn="0"/>
             </w:pPr>
             <w:r>
-              <w:t xml:space="preserve">È in corso la creazione di un Quesito </w:t>
+              <w:t xml:space="preserve">È in corso la creazione di un TemplatePersonalizzato </w:t>
             </w:r>
             <w:r>
               <w:rPr>
                 <w:i/>
                 <w:iCs/>
               </w:rPr>
-              <w:t>q.</w:t>
+              <w:t>tp</w:t>
+            </w:r>
+            <w:r>
+              <w:t>.</w:t>
             </w:r>
           </w:p>
         </w:tc>
@@ -3965,6 +3556,7 @@
           </w:tcPr>
           <w:p>
             <w:r>
+              <w:lastRenderedPageBreak/>
               <w:t>Post-condizioni</w:t>
             </w:r>
           </w:p>
@@ -3988,149 +3580,30 @@
               <w:cnfStyle w:val="000000100000" w:firstRow="0" w:lastRow="0" w:firstColumn="0" w:lastColumn="0" w:oddVBand="0" w:evenVBand="0" w:oddHBand="1" w:evenHBand="0" w:firstRowFirstColumn="0" w:firstRowLastColumn="0" w:lastRowFirstColumn="0" w:lastRowLastColumn="0"/>
             </w:pPr>
             <w:r>
-              <w:t xml:space="preserve">È stata creata un’istanza </w:t>
-            </w:r>
-            <w:proofErr w:type="spellStart"/>
+              <w:t xml:space="preserve">È stata </w:t>
+            </w:r>
+            <w:r>
+              <w:t xml:space="preserve">inizializzata l’istanza </w:t>
+            </w:r>
             <w:r>
               <w:rPr>
                 <w:i/>
                 <w:iCs/>
               </w:rPr>
-              <w:t>r</w:t>
+              <w:t>f</w:t>
+            </w:r>
+            <w:r>
+              <w:t xml:space="preserve"> di Formato ed è stata associata a </w:t>
             </w:r>
             <w:r>
               <w:rPr>
                 <w:i/>
                 <w:iCs/>
-                <w:vertAlign w:val="subscript"/>
-              </w:rPr>
-              <w:t>i</w:t>
-            </w:r>
-            <w:proofErr w:type="spellEnd"/>
-            <w:r>
-              <w:rPr>
-                <w:i/>
-                <w:iCs/>
-              </w:rPr>
-              <w:t xml:space="preserve"> </w:t>
-            </w:r>
-            <w:r>
-              <w:t>di Risposta;</w:t>
-            </w:r>
-          </w:p>
-          <w:p>
-            <w:pPr>
-              <w:pStyle w:val="Paragrafoelenco"/>
-              <w:numPr>
-                <w:ilvl w:val="0"/>
-                <w:numId w:val="30"/>
-              </w:numPr>
-              <w:cnfStyle w:val="000000100000" w:firstRow="0" w:lastRow="0" w:firstColumn="0" w:lastColumn="0" w:oddVBand="0" w:evenVBand="0" w:oddHBand="1" w:evenHBand="0" w:firstRowFirstColumn="0" w:firstRowLastColumn="0" w:lastRowFirstColumn="0" w:lastRowLastColumn="0"/>
-            </w:pPr>
-            <w:r>
-              <w:t xml:space="preserve">L’attributo </w:t>
-            </w:r>
-            <w:proofErr w:type="spellStart"/>
-            <w:proofErr w:type="gramStart"/>
-            <w:r>
-              <w:rPr>
-                <w:i/>
-                <w:iCs/>
-              </w:rPr>
-              <w:t>r</w:t>
-            </w:r>
-            <w:r>
-              <w:rPr>
-                <w:i/>
-                <w:iCs/>
-                <w:vertAlign w:val="subscript"/>
-              </w:rPr>
-              <w:t>i</w:t>
-            </w:r>
-            <w:r>
-              <w:t>.</w:t>
-            </w:r>
-            <w:r>
-              <w:rPr>
-                <w:i/>
-                <w:iCs/>
-              </w:rPr>
-              <w:t>testo</w:t>
-            </w:r>
-            <w:proofErr w:type="spellEnd"/>
-            <w:proofErr w:type="gramEnd"/>
-            <w:r>
-              <w:t xml:space="preserve"> è stato inizializzato a testo e l’attributo </w:t>
-            </w:r>
-            <w:proofErr w:type="spellStart"/>
-            <w:r>
-              <w:rPr>
-                <w:i/>
-                <w:iCs/>
-              </w:rPr>
-              <w:t>r</w:t>
-            </w:r>
-            <w:r>
-              <w:rPr>
-                <w:i/>
-                <w:iCs/>
-                <w:vertAlign w:val="subscript"/>
-              </w:rPr>
-              <w:t>i</w:t>
-            </w:r>
-            <w:r>
-              <w:t>.</w:t>
-            </w:r>
-            <w:r>
-              <w:rPr>
-                <w:i/>
-                <w:iCs/>
-              </w:rPr>
-              <w:t>valore</w:t>
-            </w:r>
-            <w:proofErr w:type="spellEnd"/>
-            <w:r>
-              <w:t xml:space="preserve"> è stato inizializzato a valore;</w:t>
-            </w:r>
-          </w:p>
-          <w:p>
-            <w:pPr>
-              <w:pStyle w:val="Paragrafoelenco"/>
-              <w:numPr>
-                <w:ilvl w:val="0"/>
-                <w:numId w:val="30"/>
-              </w:numPr>
-              <w:cnfStyle w:val="000000100000" w:firstRow="0" w:lastRow="0" w:firstColumn="0" w:lastColumn="0" w:oddVBand="0" w:evenVBand="0" w:oddHBand="1" w:evenHBand="0" w:firstRowFirstColumn="0" w:firstRowLastColumn="0" w:lastRowFirstColumn="0" w:lastRowLastColumn="0"/>
-            </w:pPr>
-            <w:proofErr w:type="spellStart"/>
-            <w:r>
-              <w:rPr>
-                <w:i/>
-                <w:iCs/>
-              </w:rPr>
-              <w:t>r</w:t>
-            </w:r>
-            <w:r>
-              <w:rPr>
-                <w:i/>
-                <w:iCs/>
-                <w:vertAlign w:val="subscript"/>
-              </w:rPr>
-              <w:t>i</w:t>
-            </w:r>
-            <w:proofErr w:type="spellEnd"/>
-            <w:r>
-              <w:t xml:space="preserve"> è stata associata a </w:t>
-            </w:r>
-            <w:r>
-              <w:rPr>
-                <w:i/>
-                <w:iCs/>
-              </w:rPr>
-              <w:t>q</w:t>
-            </w:r>
-            <w:r>
-              <w:t xml:space="preserve"> tramite l’associazione “ammette”.</w:t>
+              </w:rPr>
+              <w:t>tp</w:t>
+            </w:r>
+            <w:r>
+              <w:t xml:space="preserve"> tramite l’associazione “richiede”.</w:t>
             </w:r>
           </w:p>
         </w:tc>
@@ -4208,8 +3681,6 @@
                 <w:bCs w:val="0"/>
               </w:rPr>
             </w:pPr>
-            <w:proofErr w:type="spellStart"/>
-            <w:proofErr w:type="gramStart"/>
             <w:r>
               <w:rPr>
                 <w:b w:val="0"/>
@@ -4217,7 +3688,6 @@
               </w:rPr>
               <w:t>creaSezione</w:t>
             </w:r>
-            <w:proofErr w:type="spellEnd"/>
             <w:r>
               <w:rPr>
                 <w:b w:val="0"/>
@@ -4225,96 +3695,13 @@
               </w:rPr>
               <w:t>(</w:t>
             </w:r>
-            <w:proofErr w:type="spellStart"/>
-            <w:proofErr w:type="gramEnd"/>
             <w:r>
               <w:rPr>
                 <w:b w:val="0"/>
                 <w:bCs w:val="0"/>
               </w:rPr>
-              <w:t>codiceMateria</w:t>
-            </w:r>
-            <w:proofErr w:type="spellEnd"/>
-            <w:r>
-              <w:rPr>
-                <w:b w:val="0"/>
-                <w:bCs w:val="0"/>
-              </w:rPr>
-              <w:t xml:space="preserve">: </w:t>
-            </w:r>
-            <w:proofErr w:type="spellStart"/>
-            <w:r>
-              <w:rPr>
-                <w:b w:val="0"/>
-                <w:bCs w:val="0"/>
-              </w:rPr>
-              <w:t>String</w:t>
-            </w:r>
-            <w:proofErr w:type="spellEnd"/>
-            <w:r>
-              <w:rPr>
-                <w:b w:val="0"/>
-                <w:bCs w:val="0"/>
-              </w:rPr>
-              <w:t xml:space="preserve">, </w:t>
-            </w:r>
-            <w:proofErr w:type="spellStart"/>
-            <w:r>
-              <w:rPr>
-                <w:b w:val="0"/>
-                <w:bCs w:val="0"/>
-              </w:rPr>
-              <w:t>numQuesiti</w:t>
-            </w:r>
-            <w:proofErr w:type="spellEnd"/>
-            <w:r>
-              <w:rPr>
-                <w:b w:val="0"/>
-                <w:bCs w:val="0"/>
-              </w:rPr>
-              <w:t xml:space="preserve"> </w:t>
-            </w:r>
-            <w:proofErr w:type="spellStart"/>
-            <w:r>
-              <w:rPr>
-                <w:b w:val="0"/>
-                <w:bCs w:val="0"/>
-              </w:rPr>
-              <w:t>int</w:t>
-            </w:r>
-            <w:proofErr w:type="spellEnd"/>
-            <w:r>
-              <w:rPr>
-                <w:b w:val="0"/>
-                <w:bCs w:val="0"/>
-              </w:rPr>
-              <w:t xml:space="preserve">, </w:t>
-            </w:r>
-            <w:proofErr w:type="spellStart"/>
-            <w:r>
-              <w:rPr>
-                <w:b w:val="0"/>
-                <w:bCs w:val="0"/>
-              </w:rPr>
-              <w:t>difficoltàMedia</w:t>
-            </w:r>
-            <w:proofErr w:type="spellEnd"/>
-            <w:r>
-              <w:rPr>
-                <w:b w:val="0"/>
-                <w:bCs w:val="0"/>
-              </w:rPr>
-              <w:t xml:space="preserve"> </w:t>
-            </w:r>
-            <w:proofErr w:type="spellStart"/>
-            <w:r>
-              <w:rPr>
-                <w:b w:val="0"/>
-                <w:bCs w:val="0"/>
-              </w:rPr>
-              <w:t>int</w:t>
-            </w:r>
-            <w:proofErr w:type="spellEnd"/>
+              <w:t>codiceMateria: String, numQuesiti int, difficoltàMedia int</w:t>
+            </w:r>
             <w:r>
               <w:rPr>
                 <w:b w:val="0"/>
@@ -4399,14 +3786,17 @@
               <w:cnfStyle w:val="000000000000" w:firstRow="0" w:lastRow="0" w:firstColumn="0" w:lastColumn="0" w:oddVBand="0" w:evenVBand="0" w:oddHBand="0" w:evenHBand="0" w:firstRowFirstColumn="0" w:firstRowLastColumn="0" w:lastRowFirstColumn="0" w:lastRowLastColumn="0"/>
             </w:pPr>
             <w:r>
-              <w:t xml:space="preserve">È in corso la creazione di un Quesito </w:t>
+              <w:t xml:space="preserve">È in corso la creazione di un TemplatePersonalizzato </w:t>
             </w:r>
             <w:r>
               <w:rPr>
                 <w:i/>
                 <w:iCs/>
               </w:rPr>
-              <w:t>q.</w:t>
+              <w:t>tp</w:t>
+            </w:r>
+            <w:r>
+              <w:t>.</w:t>
             </w:r>
           </w:p>
         </w:tc>
@@ -4450,31 +3840,70 @@
               <w:cnfStyle w:val="000000100000" w:firstRow="0" w:lastRow="0" w:firstColumn="0" w:lastColumn="0" w:oddVBand="0" w:evenVBand="0" w:oddHBand="1" w:evenHBand="0" w:firstRowFirstColumn="0" w:firstRowLastColumn="0" w:lastRowFirstColumn="0" w:lastRowLastColumn="0"/>
             </w:pPr>
             <w:r>
-              <w:t xml:space="preserve">L’attributo </w:t>
-            </w:r>
-            <w:proofErr w:type="spellStart"/>
-            <w:proofErr w:type="gramStart"/>
+              <w:t xml:space="preserve">È stata inizializzata l’istanza </w:t>
+            </w:r>
             <w:r>
               <w:rPr>
                 <w:i/>
                 <w:iCs/>
               </w:rPr>
-              <w:t>q</w:t>
-            </w:r>
-            <w:r>
-              <w:t>.</w:t>
+              <w:t>s</w:t>
+            </w:r>
+            <w:r>
+              <w:t xml:space="preserve"> di Sezione ed è stata associata a </w:t>
             </w:r>
             <w:r>
               <w:rPr>
                 <w:i/>
                 <w:iCs/>
               </w:rPr>
-              <w:t>difficoltà</w:t>
-            </w:r>
-            <w:proofErr w:type="spellEnd"/>
-            <w:proofErr w:type="gramEnd"/>
-            <w:r>
-              <w:t xml:space="preserve"> è stato inizializzato a difficoltà.</w:t>
+              <w:t>tp</w:t>
+            </w:r>
+            <w:r>
+              <w:t xml:space="preserve"> tramite l’associazione “contiene”.</w:t>
+            </w:r>
+          </w:p>
+          <w:p>
+            <w:pPr>
+              <w:pStyle w:val="Paragrafoelenco"/>
+              <w:numPr>
+                <w:ilvl w:val="0"/>
+                <w:numId w:val="31"/>
+              </w:numPr>
+              <w:cnfStyle w:val="000000100000" w:firstRow="0" w:lastRow="0" w:firstColumn="0" w:lastColumn="0" w:oddVBand="0" w:evenVBand="0" w:oddHBand="1" w:evenHBand="0" w:firstRowFirstColumn="0" w:firstRowLastColumn="0" w:lastRowFirstColumn="0" w:lastRowLastColumn="0"/>
+            </w:pPr>
+            <w:r>
+              <w:t xml:space="preserve">L’istanza </w:t>
+            </w:r>
+            <w:r>
+              <w:rPr>
+                <w:i/>
+                <w:iCs/>
+              </w:rPr>
+              <w:t>s</w:t>
+            </w:r>
+            <w:r>
+              <w:t xml:space="preserve"> è stata associata all’istanza </w:t>
+            </w:r>
+            <w:r>
+              <w:rPr>
+                <w:i/>
+                <w:iCs/>
+              </w:rPr>
+              <w:t>m</w:t>
+            </w:r>
+            <w:r>
+              <w:t xml:space="preserve"> di Materia avente l’attributo </w:t>
+            </w:r>
+            <w:r>
+              <w:rPr>
+                <w:i/>
+                <w:iCs/>
+              </w:rPr>
+              <w:t>m.codice</w:t>
+            </w:r>
+            <w:r>
+              <w:t xml:space="preserve"> uguale a codiceMateria.</w:t>
             </w:r>
           </w:p>
         </w:tc>
@@ -4492,7 +3921,242 @@
           <w:szCs w:val="36"/>
         </w:rPr>
       </w:pPr>
+      <w:r>
+        <w:rPr>
+          <w:sz w:val="32"/>
+          <w:szCs w:val="36"/>
+        </w:rPr>
+        <w:t>CO6</w:t>
+      </w:r>
     </w:p>
+    <w:tbl>
+      <w:tblPr>
+        <w:tblStyle w:val="Tabellasemplice-2"/>
+        <w:tblW w:w="0" w:type="auto"/>
+        <w:tblLook w:val="04A0" w:firstRow="1" w:lastRow="0" w:firstColumn="1" w:lastColumn="0" w:noHBand="0" w:noVBand="1"/>
+      </w:tblPr>
+      <w:tblGrid>
+        <w:gridCol w:w="4531"/>
+        <w:gridCol w:w="4531"/>
+      </w:tblGrid>
+      <w:tr>
+        <w:trPr>
+          <w:cnfStyle w:val="100000000000" w:firstRow="1" w:lastRow="0" w:firstColumn="0" w:lastColumn="0" w:oddVBand="0" w:evenVBand="0" w:oddHBand="0" w:evenHBand="0" w:firstRowFirstColumn="0" w:firstRowLastColumn="0" w:lastRowFirstColumn="0" w:lastRowLastColumn="0"/>
+        </w:trPr>
+        <w:tc>
+          <w:tcPr>
+            <w:cnfStyle w:val="001000000000" w:firstRow="0" w:lastRow="0" w:firstColumn="1" w:lastColumn="0" w:oddVBand="0" w:evenVBand="0" w:oddHBand="0" w:evenHBand="0" w:firstRowFirstColumn="0" w:firstRowLastColumn="0" w:lastRowFirstColumn="0" w:lastRowLastColumn="0"/>
+            <w:tcW w:w="4531" w:type="dxa"/>
+            <w:tcBorders>
+              <w:top w:val="single" w:sz="4" w:space="0" w:color="4CA4FB" w:themeColor="text1" w:themeTint="80"/>
+              <w:left w:val="nil"/>
+              <w:right w:val="nil"/>
+            </w:tcBorders>
+            <w:hideMark/>
+          </w:tcPr>
+          <w:p>
+            <w:r>
+              <w:t>Operazione</w:t>
+            </w:r>
+          </w:p>
+        </w:tc>
+        <w:tc>
+          <w:tcPr>
+            <w:tcW w:w="4531" w:type="dxa"/>
+            <w:tcBorders>
+              <w:top w:val="single" w:sz="4" w:space="0" w:color="4CA4FB" w:themeColor="text1" w:themeTint="80"/>
+              <w:left w:val="nil"/>
+              <w:right w:val="nil"/>
+            </w:tcBorders>
+            <w:hideMark/>
+          </w:tcPr>
+          <w:p>
+            <w:pPr>
+              <w:cnfStyle w:val="100000000000" w:firstRow="1" w:lastRow="0" w:firstColumn="0" w:lastColumn="0" w:oddVBand="0" w:evenVBand="0" w:oddHBand="0" w:evenHBand="0" w:firstRowFirstColumn="0" w:firstRowLastColumn="0" w:lastRowFirstColumn="0" w:lastRowLastColumn="0"/>
+              <w:rPr>
+                <w:b w:val="0"/>
+                <w:bCs w:val="0"/>
+              </w:rPr>
+            </w:pPr>
+            <w:r>
+              <w:rPr>
+                <w:b w:val="0"/>
+                <w:bCs w:val="0"/>
+              </w:rPr>
+              <w:t>conferma</w:t>
+            </w:r>
+            <w:r>
+              <w:rPr>
+                <w:b w:val="0"/>
+                <w:bCs w:val="0"/>
+              </w:rPr>
+              <w:t>TemplatePersonalizzato</w:t>
+            </w:r>
+            <w:r>
+              <w:rPr>
+                <w:b w:val="0"/>
+                <w:bCs w:val="0"/>
+              </w:rPr>
+              <w:t>()</w:t>
+            </w:r>
+          </w:p>
+        </w:tc>
+      </w:tr>
+      <w:tr>
+        <w:trPr>
+          <w:cnfStyle w:val="000000100000" w:firstRow="0" w:lastRow="0" w:firstColumn="0" w:lastColumn="0" w:oddVBand="0" w:evenVBand="0" w:oddHBand="1" w:evenHBand="0" w:firstRowFirstColumn="0" w:firstRowLastColumn="0" w:lastRowFirstColumn="0" w:lastRowLastColumn="0"/>
+        </w:trPr>
+        <w:tc>
+          <w:tcPr>
+            <w:cnfStyle w:val="001000000000" w:firstRow="0" w:lastRow="0" w:firstColumn="1" w:lastColumn="0" w:oddVBand="0" w:evenVBand="0" w:oddHBand="0" w:evenHBand="0" w:firstRowFirstColumn="0" w:firstRowLastColumn="0" w:lastRowFirstColumn="0" w:lastRowLastColumn="0"/>
+            <w:tcW w:w="4531" w:type="dxa"/>
+            <w:tcBorders>
+              <w:left w:val="nil"/>
+              <w:right w:val="nil"/>
+            </w:tcBorders>
+            <w:hideMark/>
+          </w:tcPr>
+          <w:p>
+            <w:r>
+              <w:t>Riferimenti</w:t>
+            </w:r>
+          </w:p>
+        </w:tc>
+        <w:tc>
+          <w:tcPr>
+            <w:tcW w:w="4531" w:type="dxa"/>
+            <w:tcBorders>
+              <w:left w:val="nil"/>
+              <w:right w:val="nil"/>
+            </w:tcBorders>
+            <w:hideMark/>
+          </w:tcPr>
+          <w:p>
+            <w:pPr>
+              <w:cnfStyle w:val="000000100000" w:firstRow="0" w:lastRow="0" w:firstColumn="0" w:lastColumn="0" w:oddVBand="0" w:evenVBand="0" w:oddHBand="1" w:evenHBand="0" w:firstRowFirstColumn="0" w:firstRowLastColumn="0" w:lastRowFirstColumn="0" w:lastRowLastColumn="0"/>
+            </w:pPr>
+            <w:r>
+              <w:t>UC2: Crea template di test personalizzato</w:t>
+            </w:r>
+          </w:p>
+        </w:tc>
+      </w:tr>
+      <w:tr>
+        <w:tc>
+          <w:tcPr>
+            <w:cnfStyle w:val="001000000000" w:firstRow="0" w:lastRow="0" w:firstColumn="1" w:lastColumn="0" w:oddVBand="0" w:evenVBand="0" w:oddHBand="0" w:evenHBand="0" w:firstRowFirstColumn="0" w:firstRowLastColumn="0" w:lastRowFirstColumn="0" w:lastRowLastColumn="0"/>
+            <w:tcW w:w="4531" w:type="dxa"/>
+            <w:tcBorders>
+              <w:top w:val="nil"/>
+              <w:left w:val="nil"/>
+              <w:bottom w:val="nil"/>
+              <w:right w:val="nil"/>
+            </w:tcBorders>
+            <w:hideMark/>
+          </w:tcPr>
+          <w:p>
+            <w:r>
+              <w:t>Pre-condizioni</w:t>
+            </w:r>
+          </w:p>
+        </w:tc>
+        <w:tc>
+          <w:tcPr>
+            <w:tcW w:w="4531" w:type="dxa"/>
+            <w:tcBorders>
+              <w:top w:val="nil"/>
+              <w:left w:val="nil"/>
+              <w:bottom w:val="nil"/>
+              <w:right w:val="nil"/>
+            </w:tcBorders>
+            <w:hideMark/>
+          </w:tcPr>
+          <w:p>
+            <w:pPr>
+              <w:cnfStyle w:val="000000000000" w:firstRow="0" w:lastRow="0" w:firstColumn="0" w:lastColumn="0" w:oddVBand="0" w:evenVBand="0" w:oddHBand="0" w:evenHBand="0" w:firstRowFirstColumn="0" w:firstRowLastColumn="0" w:lastRowFirstColumn="0" w:lastRowLastColumn="0"/>
+            </w:pPr>
+            <w:r>
+              <w:t xml:space="preserve">È in corso la creazione di un TemplatePersonalizzato </w:t>
+            </w:r>
+            <w:r>
+              <w:rPr>
+                <w:i/>
+                <w:iCs/>
+              </w:rPr>
+              <w:t>tp</w:t>
+            </w:r>
+            <w:r>
+              <w:t>.</w:t>
+            </w:r>
+          </w:p>
+        </w:tc>
+      </w:tr>
+      <w:tr>
+        <w:trPr>
+          <w:cnfStyle w:val="000000100000" w:firstRow="0" w:lastRow="0" w:firstColumn="0" w:lastColumn="0" w:oddVBand="0" w:evenVBand="0" w:oddHBand="1" w:evenHBand="0" w:firstRowFirstColumn="0" w:firstRowLastColumn="0" w:lastRowFirstColumn="0" w:lastRowLastColumn="0"/>
+        </w:trPr>
+        <w:tc>
+          <w:tcPr>
+            <w:cnfStyle w:val="001000000000" w:firstRow="0" w:lastRow="0" w:firstColumn="1" w:lastColumn="0" w:oddVBand="0" w:evenVBand="0" w:oddHBand="0" w:evenHBand="0" w:firstRowFirstColumn="0" w:firstRowLastColumn="0" w:lastRowFirstColumn="0" w:lastRowLastColumn="0"/>
+            <w:tcW w:w="4531" w:type="dxa"/>
+            <w:tcBorders>
+              <w:left w:val="nil"/>
+              <w:right w:val="nil"/>
+            </w:tcBorders>
+            <w:hideMark/>
+          </w:tcPr>
+          <w:p>
+            <w:r>
+              <w:t>Post-condizioni</w:t>
+            </w:r>
+          </w:p>
+        </w:tc>
+        <w:tc>
+          <w:tcPr>
+            <w:tcW w:w="4531" w:type="dxa"/>
+            <w:tcBorders>
+              <w:left w:val="nil"/>
+              <w:right w:val="nil"/>
+            </w:tcBorders>
+            <w:hideMark/>
+          </w:tcPr>
+          <w:p>
+            <w:pPr>
+              <w:pStyle w:val="Paragrafoelenco"/>
+              <w:numPr>
+                <w:ilvl w:val="0"/>
+                <w:numId w:val="31"/>
+              </w:numPr>
+              <w:cnfStyle w:val="000000100000" w:firstRow="0" w:lastRow="0" w:firstColumn="0" w:lastColumn="0" w:oddVBand="0" w:evenVBand="0" w:oddHBand="1" w:evenHBand="0" w:firstRowFirstColumn="0" w:firstRowLastColumn="0" w:lastRowFirstColumn="0" w:lastRowLastColumn="0"/>
+            </w:pPr>
+            <w:r>
+              <w:t xml:space="preserve">L’istanza </w:t>
+            </w:r>
+            <w:r>
+              <w:rPr>
+                <w:i/>
+                <w:iCs/>
+              </w:rPr>
+              <w:t>tp</w:t>
+            </w:r>
+            <w:r>
+              <w:t xml:space="preserve"> è stata associata all’istanza </w:t>
+            </w:r>
+            <w:r>
+              <w:rPr>
+                <w:i/>
+                <w:iCs/>
+              </w:rPr>
+              <w:t>s</w:t>
+            </w:r>
+            <w:r>
+              <w:t xml:space="preserve"> dello Studente tramite l’associazione “crea”.</w:t>
+            </w:r>
+          </w:p>
+        </w:tc>
+      </w:tr>
+    </w:tbl>
+    <w:p/>
     <w:p>
       <w:pPr>
         <w:pStyle w:val="Titolo1"/>

</xml_diff>

<commit_message>
Modifica contratti, creati i vari diagrammi di seq per uc2
</commit_message>
<xml_diff>
--- a/Iterazione 2/2022_01_14_UniCTest_Elaborazione_2.docx
+++ b/Iterazione 2/2022_01_14_UniCTest_Elaborazione_2.docx
@@ -2801,7 +2801,17 @@
               <w:t>tp</w:t>
             </w:r>
             <w:r>
-              <w:t xml:space="preserve"> di TemplatePersonalizzato con tp.nome=nome ed è stata associata allo Stuende s tramite l’associazione “corrente”.</w:t>
+              <w:t xml:space="preserve"> di TemplatePersonalizzato con </w:t>
+            </w:r>
+            <w:r>
+              <w:rPr>
+                <w:i/>
+                <w:iCs/>
+              </w:rPr>
+              <w:t>tp.nome</w:t>
+            </w:r>
+            <w:r>
+              <w:t>=nome ed è stata associata allo Stuende s tramite l’associazione “corrente”.</w:t>
             </w:r>
           </w:p>
         </w:tc>
@@ -4209,6 +4219,331 @@
       </w:r>
       <w:r>
         <w:t>.</w:t>
+      </w:r>
+    </w:p>
+    <w:p>
+      <w:r>
+        <w:t>Durante la fase di progettazione ci si è resi conto che le classi Formato e Punteggio hanno una buona valenza in quanto classi concettuali ma scarsa valenza in quanto classi software, dato che sono legate a TemplatePersonalizzato mediante associazioni 1-1 che non sono destinate a diventare associazioni con molteplicità maggiore. Dunque si è scelto di eliminare Punteggio e Formato, mettendo i loro attributi dentro TemplatePersonalizzato.</w:t>
+      </w:r>
+    </w:p>
+    <w:p>
+      <w:r>
+        <w:t>Questo cambiamento non altera le funzionalità esterne del Sistema ma ha conseguenze positive sulle performance e sulla memoria. Dunque, le operazioni descritte dai contratti 2, 3 e 4 possono essere riassunte in un’unica operazione. Si riporta di seguito il contratto di quest’ultima.</w:t>
+      </w:r>
+    </w:p>
+    <w:p>
+      <w:pPr>
+        <w:pStyle w:val="Titolo3"/>
+        <w:numPr>
+          <w:ilvl w:val="0"/>
+          <w:numId w:val="0"/>
+        </w:numPr>
+        <w:ind w:left="720" w:hanging="720"/>
+        <w:rPr>
+          <w:sz w:val="32"/>
+          <w:szCs w:val="32"/>
+        </w:rPr>
+      </w:pPr>
+      <w:r>
+        <w:rPr>
+          <w:sz w:val="32"/>
+          <w:szCs w:val="32"/>
+        </w:rPr>
+        <w:lastRenderedPageBreak/>
+        <w:t>CO2</w:t>
+      </w:r>
+      <w:r>
+        <w:rPr>
+          <w:sz w:val="32"/>
+          <w:szCs w:val="32"/>
+        </w:rPr>
+        <w:t xml:space="preserve"> bis</w:t>
+      </w:r>
+    </w:p>
+    <w:tbl>
+      <w:tblPr>
+        <w:tblStyle w:val="Tabellasemplice-2"/>
+        <w:tblW w:w="0" w:type="auto"/>
+        <w:tblLook w:val="04A0" w:firstRow="1" w:lastRow="0" w:firstColumn="1" w:lastColumn="0" w:noHBand="0" w:noVBand="1"/>
+      </w:tblPr>
+      <w:tblGrid>
+        <w:gridCol w:w="4531"/>
+        <w:gridCol w:w="4531"/>
+      </w:tblGrid>
+      <w:tr>
+        <w:trPr>
+          <w:cnfStyle w:val="100000000000" w:firstRow="1" w:lastRow="0" w:firstColumn="0" w:lastColumn="0" w:oddVBand="0" w:evenVBand="0" w:oddHBand="0" w:evenHBand="0" w:firstRowFirstColumn="0" w:firstRowLastColumn="0" w:lastRowFirstColumn="0" w:lastRowLastColumn="0"/>
+        </w:trPr>
+        <w:tc>
+          <w:tcPr>
+            <w:cnfStyle w:val="001000000000" w:firstRow="0" w:lastRow="0" w:firstColumn="1" w:lastColumn="0" w:oddVBand="0" w:evenVBand="0" w:oddHBand="0" w:evenHBand="0" w:firstRowFirstColumn="0" w:firstRowLastColumn="0" w:lastRowFirstColumn="0" w:lastRowLastColumn="0"/>
+            <w:tcW w:w="4531" w:type="dxa"/>
+            <w:tcBorders>
+              <w:top w:val="single" w:sz="4" w:space="0" w:color="4CA4FB" w:themeColor="text1" w:themeTint="80"/>
+              <w:left w:val="nil"/>
+              <w:right w:val="nil"/>
+            </w:tcBorders>
+            <w:hideMark/>
+          </w:tcPr>
+          <w:p>
+            <w:r>
+              <w:t>Operazione</w:t>
+            </w:r>
+          </w:p>
+        </w:tc>
+        <w:tc>
+          <w:tcPr>
+            <w:tcW w:w="4531" w:type="dxa"/>
+            <w:tcBorders>
+              <w:top w:val="single" w:sz="4" w:space="0" w:color="4CA4FB" w:themeColor="text1" w:themeTint="80"/>
+              <w:left w:val="nil"/>
+              <w:right w:val="nil"/>
+            </w:tcBorders>
+            <w:hideMark/>
+          </w:tcPr>
+          <w:p>
+            <w:pPr>
+              <w:cnfStyle w:val="100000000000" w:firstRow="1" w:lastRow="0" w:firstColumn="0" w:lastColumn="0" w:oddVBand="0" w:evenVBand="0" w:oddHBand="0" w:evenHBand="0" w:firstRowFirstColumn="0" w:firstRowLastColumn="0" w:lastRowFirstColumn="0" w:lastRowLastColumn="0"/>
+              <w:rPr>
+                <w:b w:val="0"/>
+                <w:bCs w:val="0"/>
+              </w:rPr>
+            </w:pPr>
+            <w:r>
+              <w:rPr>
+                <w:b w:val="0"/>
+                <w:bCs w:val="0"/>
+              </w:rPr>
+              <w:t>inserisci</w:t>
+            </w:r>
+            <w:r>
+              <w:rPr>
+                <w:b w:val="0"/>
+                <w:bCs w:val="0"/>
+              </w:rPr>
+              <w:t>InfoTemplate</w:t>
+            </w:r>
+            <w:r>
+              <w:rPr>
+                <w:b w:val="0"/>
+                <w:bCs w:val="0"/>
+              </w:rPr>
+              <w:t>(</w:t>
+            </w:r>
+            <w:r>
+              <w:rPr>
+                <w:b w:val="0"/>
+                <w:bCs w:val="0"/>
+              </w:rPr>
+              <w:t>punti</w:t>
+            </w:r>
+            <w:r>
+              <w:rPr>
+                <w:b w:val="0"/>
+                <w:bCs w:val="0"/>
+              </w:rPr>
+              <w:t xml:space="preserve">Corretta: float, </w:t>
+            </w:r>
+            <w:r>
+              <w:rPr>
+                <w:b w:val="0"/>
+                <w:bCs w:val="0"/>
+              </w:rPr>
+              <w:t>punti</w:t>
+            </w:r>
+            <w:r>
+              <w:rPr>
+                <w:b w:val="0"/>
+                <w:bCs w:val="0"/>
+              </w:rPr>
+              <w:t xml:space="preserve">Errata: float, </w:t>
+            </w:r>
+            <w:r>
+              <w:rPr>
+                <w:b w:val="0"/>
+                <w:bCs w:val="0"/>
+              </w:rPr>
+              <w:t>punti</w:t>
+            </w:r>
+            <w:r>
+              <w:rPr>
+                <w:b w:val="0"/>
+                <w:bCs w:val="0"/>
+              </w:rPr>
+              <w:t>NonData: float</w:t>
+            </w:r>
+            <w:r>
+              <w:rPr>
+                <w:b w:val="0"/>
+                <w:bCs w:val="0"/>
+              </w:rPr>
+              <w:t>, tempoMedio: int, numRisposte: int, numRisposteCorrette: int</w:t>
+            </w:r>
+            <w:r>
+              <w:rPr>
+                <w:b w:val="0"/>
+                <w:bCs w:val="0"/>
+              </w:rPr>
+              <w:t>)</w:t>
+            </w:r>
+          </w:p>
+        </w:tc>
+      </w:tr>
+      <w:tr>
+        <w:trPr>
+          <w:cnfStyle w:val="000000100000" w:firstRow="0" w:lastRow="0" w:firstColumn="0" w:lastColumn="0" w:oddVBand="0" w:evenVBand="0" w:oddHBand="1" w:evenHBand="0" w:firstRowFirstColumn="0" w:firstRowLastColumn="0" w:lastRowFirstColumn="0" w:lastRowLastColumn="0"/>
+        </w:trPr>
+        <w:tc>
+          <w:tcPr>
+            <w:cnfStyle w:val="001000000000" w:firstRow="0" w:lastRow="0" w:firstColumn="1" w:lastColumn="0" w:oddVBand="0" w:evenVBand="0" w:oddHBand="0" w:evenHBand="0" w:firstRowFirstColumn="0" w:firstRowLastColumn="0" w:lastRowFirstColumn="0" w:lastRowLastColumn="0"/>
+            <w:tcW w:w="4531" w:type="dxa"/>
+            <w:tcBorders>
+              <w:left w:val="nil"/>
+              <w:right w:val="nil"/>
+            </w:tcBorders>
+            <w:hideMark/>
+          </w:tcPr>
+          <w:p>
+            <w:r>
+              <w:t>Riferimenti</w:t>
+            </w:r>
+          </w:p>
+        </w:tc>
+        <w:tc>
+          <w:tcPr>
+            <w:tcW w:w="4531" w:type="dxa"/>
+            <w:tcBorders>
+              <w:left w:val="nil"/>
+              <w:right w:val="nil"/>
+            </w:tcBorders>
+            <w:hideMark/>
+          </w:tcPr>
+          <w:p>
+            <w:pPr>
+              <w:cnfStyle w:val="000000100000" w:firstRow="0" w:lastRow="0" w:firstColumn="0" w:lastColumn="0" w:oddVBand="0" w:evenVBand="0" w:oddHBand="1" w:evenHBand="0" w:firstRowFirstColumn="0" w:firstRowLastColumn="0" w:lastRowFirstColumn="0" w:lastRowLastColumn="0"/>
+            </w:pPr>
+            <w:r>
+              <w:t>UC2: Crea template di test personalizzato</w:t>
+            </w:r>
+          </w:p>
+        </w:tc>
+      </w:tr>
+      <w:tr>
+        <w:tc>
+          <w:tcPr>
+            <w:cnfStyle w:val="001000000000" w:firstRow="0" w:lastRow="0" w:firstColumn="1" w:lastColumn="0" w:oddVBand="0" w:evenVBand="0" w:oddHBand="0" w:evenHBand="0" w:firstRowFirstColumn="0" w:firstRowLastColumn="0" w:lastRowFirstColumn="0" w:lastRowLastColumn="0"/>
+            <w:tcW w:w="4531" w:type="dxa"/>
+            <w:tcBorders>
+              <w:top w:val="nil"/>
+              <w:left w:val="nil"/>
+              <w:bottom w:val="nil"/>
+              <w:right w:val="nil"/>
+            </w:tcBorders>
+            <w:hideMark/>
+          </w:tcPr>
+          <w:p>
+            <w:r>
+              <w:t>Pre-condizioni</w:t>
+            </w:r>
+          </w:p>
+        </w:tc>
+        <w:tc>
+          <w:tcPr>
+            <w:tcW w:w="4531" w:type="dxa"/>
+            <w:tcBorders>
+              <w:top w:val="nil"/>
+              <w:left w:val="nil"/>
+              <w:bottom w:val="nil"/>
+              <w:right w:val="nil"/>
+            </w:tcBorders>
+            <w:hideMark/>
+          </w:tcPr>
+          <w:p>
+            <w:pPr>
+              <w:cnfStyle w:val="000000000000" w:firstRow="0" w:lastRow="0" w:firstColumn="0" w:lastColumn="0" w:oddVBand="0" w:evenVBand="0" w:oddHBand="0" w:evenHBand="0" w:firstRowFirstColumn="0" w:firstRowLastColumn="0" w:lastRowFirstColumn="0" w:lastRowLastColumn="0"/>
+            </w:pPr>
+            <w:r>
+              <w:t xml:space="preserve">È in corso la creazione di un TemplatePersonalizzato </w:t>
+            </w:r>
+            <w:r>
+              <w:rPr>
+                <w:i/>
+                <w:iCs/>
+              </w:rPr>
+              <w:t>tp</w:t>
+            </w:r>
+            <w:r>
+              <w:t>.</w:t>
+            </w:r>
+          </w:p>
+        </w:tc>
+      </w:tr>
+      <w:tr>
+        <w:trPr>
+          <w:cnfStyle w:val="000000100000" w:firstRow="0" w:lastRow="0" w:firstColumn="0" w:lastColumn="0" w:oddVBand="0" w:evenVBand="0" w:oddHBand="1" w:evenHBand="0" w:firstRowFirstColumn="0" w:firstRowLastColumn="0" w:lastRowFirstColumn="0" w:lastRowLastColumn="0"/>
+        </w:trPr>
+        <w:tc>
+          <w:tcPr>
+            <w:cnfStyle w:val="001000000000" w:firstRow="0" w:lastRow="0" w:firstColumn="1" w:lastColumn="0" w:oddVBand="0" w:evenVBand="0" w:oddHBand="0" w:evenHBand="0" w:firstRowFirstColumn="0" w:firstRowLastColumn="0" w:lastRowFirstColumn="0" w:lastRowLastColumn="0"/>
+            <w:tcW w:w="4531" w:type="dxa"/>
+            <w:tcBorders>
+              <w:left w:val="nil"/>
+              <w:right w:val="nil"/>
+            </w:tcBorders>
+            <w:hideMark/>
+          </w:tcPr>
+          <w:p>
+            <w:r>
+              <w:t>Post-condizioni</w:t>
+            </w:r>
+          </w:p>
+        </w:tc>
+        <w:tc>
+          <w:tcPr>
+            <w:tcW w:w="4531" w:type="dxa"/>
+            <w:tcBorders>
+              <w:left w:val="nil"/>
+              <w:right w:val="nil"/>
+            </w:tcBorders>
+            <w:hideMark/>
+          </w:tcPr>
+          <w:p>
+            <w:pPr>
+              <w:pStyle w:val="Paragrafoelenco"/>
+              <w:numPr>
+                <w:ilvl w:val="0"/>
+                <w:numId w:val="30"/>
+              </w:numPr>
+              <w:cnfStyle w:val="000000100000" w:firstRow="0" w:lastRow="0" w:firstColumn="0" w:lastColumn="0" w:oddVBand="0" w:evenVBand="0" w:oddHBand="1" w:evenHBand="0" w:firstRowFirstColumn="0" w:firstRowLastColumn="0" w:lastRowFirstColumn="0" w:lastRowLastColumn="0"/>
+            </w:pPr>
+            <w:r>
+              <w:t xml:space="preserve">Sono stati inizializzati gli attributi di </w:t>
+            </w:r>
+            <w:r>
+              <w:rPr>
+                <w:i/>
+                <w:iCs/>
+              </w:rPr>
+              <w:t>tp.</w:t>
+            </w:r>
+          </w:p>
+        </w:tc>
+      </w:tr>
+    </w:tbl>
+    <w:p/>
+    <w:p>
+      <w:r>
+        <w:rPr>
+          <w:b/>
+          <w:bCs/>
+        </w:rPr>
+        <w:t>NOTA</w:t>
+      </w:r>
+      <w:r>
+        <w:t>: i nomi degli attributi di Punteggio (trasferiti in TemplatePersonalizzato) sono stati rinominati in: puntiCorretta, puntiErrata, puntiNonData</w:t>
+      </w:r>
+      <w:r>
+        <w:t xml:space="preserve"> per una maggiore comprensibilità.</w:t>
       </w:r>
     </w:p>
     <w:p>

</xml_diff>

<commit_message>
Aggiunte immagini elaboraz 2
</commit_message>
<xml_diff>
--- a/Iterazione 2/2022_01_14_UniCTest_Elaborazione_2.docx
+++ b/Iterazione 2/2022_01_14_UniCTest_Elaborazione_2.docx
@@ -1443,7 +1443,15 @@
     </w:p>
     <w:p>
       <w:r>
-        <w:t>Nella 2° iterazione della</w:t>
+        <w:t xml:space="preserve">Nella </w:t>
+      </w:r>
+      <w:proofErr w:type="gramStart"/>
+      <w:r>
+        <w:t>2°</w:t>
+      </w:r>
+      <w:proofErr w:type="gramEnd"/>
+      <w:r>
+        <w:t xml:space="preserve"> iterazione della</w:t>
       </w:r>
       <w:r>
         <w:t xml:space="preserve"> fase di </w:t>
@@ -1727,11 +1735,16 @@
       <w:r>
         <w:t xml:space="preserve">La </w:t>
       </w:r>
+      <w:proofErr w:type="gramStart"/>
       <w:r>
         <w:t>2</w:t>
       </w:r>
       <w:r>
-        <w:t xml:space="preserve">° iterazione della fase di elaborazione prevederà </w:t>
+        <w:t>°</w:t>
+      </w:r>
+      <w:proofErr w:type="gramEnd"/>
+      <w:r>
+        <w:t xml:space="preserve"> iterazione della fase di elaborazione prevederà </w:t>
       </w:r>
       <w:r>
         <w:t>diversi step</w:t>
@@ -2573,7 +2586,45 @@
     </w:p>
     <w:p>
       <w:r>
-        <w:t>&lt;modello di dominio&gt;</w:t>
+        <w:lastRenderedPageBreak/>
+        <w:t xml:space="preserve">                      </w:t>
+      </w:r>
+      <w:r>
+        <w:drawing>
+          <wp:inline distT="0" distB="0" distL="0" distR="0" wp14:anchorId="3EAD0E3E" wp14:editId="6E18CB56">
+            <wp:extent cx="4638675" cy="4214281"/>
+            <wp:effectExtent l="0" t="0" r="0" b="0"/>
+            <wp:docPr id="2" name="Immagine 2"/>
+            <wp:cNvGraphicFramePr>
+              <a:graphicFrameLocks xmlns:a="http://schemas.openxmlformats.org/drawingml/2006/main" noChangeAspect="1"/>
+            </wp:cNvGraphicFramePr>
+            <a:graphic xmlns:a="http://schemas.openxmlformats.org/drawingml/2006/main">
+              <a:graphicData uri="http://schemas.openxmlformats.org/drawingml/2006/picture">
+                <pic:pic xmlns:pic="http://schemas.openxmlformats.org/drawingml/2006/picture">
+                  <pic:nvPicPr>
+                    <pic:cNvPr id="1" name=""/>
+                    <pic:cNvPicPr/>
+                  </pic:nvPicPr>
+                  <pic:blipFill>
+                    <a:blip r:embed="rId8"/>
+                    <a:stretch>
+                      <a:fillRect/>
+                    </a:stretch>
+                  </pic:blipFill>
+                  <pic:spPr>
+                    <a:xfrm>
+                      <a:off x="0" y="0"/>
+                      <a:ext cx="4650308" cy="4224850"/>
+                    </a:xfrm>
+                    <a:prstGeom prst="rect">
+                      <a:avLst/>
+                    </a:prstGeom>
+                  </pic:spPr>
+                </pic:pic>
+              </a:graphicData>
+            </a:graphic>
+          </wp:inline>
+        </w:drawing>
       </w:r>
     </w:p>
     <w:p>
@@ -2582,27 +2633,80 @@
       </w:pPr>
       <w:bookmarkStart w:id="4" w:name="_Toc93162576"/>
       <w:r>
-        <w:lastRenderedPageBreak/>
         <w:t>Diagramma di Sequenza di Sistema</w:t>
       </w:r>
       <w:bookmarkEnd w:id="4"/>
     </w:p>
     <w:p>
       <w:r>
+        <w:drawing>
+          <wp:anchor distT="0" distB="0" distL="114300" distR="114300" simplePos="0" relativeHeight="251658240" behindDoc="0" locked="0" layoutInCell="1" allowOverlap="1" wp14:anchorId="5BCD9E03" wp14:editId="6D58B58B">
+            <wp:simplePos x="0" y="0"/>
+            <wp:positionH relativeFrom="margin">
+              <wp:posOffset>1271905</wp:posOffset>
+            </wp:positionH>
+            <wp:positionV relativeFrom="paragraph">
+              <wp:posOffset>647065</wp:posOffset>
+            </wp:positionV>
+            <wp:extent cx="3504565" cy="3524250"/>
+            <wp:effectExtent l="0" t="0" r="635" b="0"/>
+            <wp:wrapTopAndBottom/>
+            <wp:docPr id="1" name="Immagine 1"/>
+            <wp:cNvGraphicFramePr>
+              <a:graphicFrameLocks xmlns:a="http://schemas.openxmlformats.org/drawingml/2006/main" noChangeAspect="1"/>
+            </wp:cNvGraphicFramePr>
+            <a:graphic xmlns:a="http://schemas.openxmlformats.org/drawingml/2006/main">
+              <a:graphicData uri="http://schemas.openxmlformats.org/drawingml/2006/picture">
+                <pic:pic xmlns:pic="http://schemas.openxmlformats.org/drawingml/2006/picture">
+                  <pic:nvPicPr>
+                    <pic:cNvPr id="1" name=""/>
+                    <pic:cNvPicPr/>
+                  </pic:nvPicPr>
+                  <pic:blipFill>
+                    <a:blip r:embed="rId9">
+                      <a:extLst>
+                        <a:ext uri="{28A0092B-C50C-407E-A947-70E740481C1C}">
+                          <a14:useLocalDpi xmlns:a14="http://schemas.microsoft.com/office/drawing/2010/main" val="0"/>
+                        </a:ext>
+                      </a:extLst>
+                    </a:blip>
+                    <a:stretch>
+                      <a:fillRect/>
+                    </a:stretch>
+                  </pic:blipFill>
+                  <pic:spPr>
+                    <a:xfrm>
+                      <a:off x="0" y="0"/>
+                      <a:ext cx="3504565" cy="3524250"/>
+                    </a:xfrm>
+                    <a:prstGeom prst="rect">
+                      <a:avLst/>
+                    </a:prstGeom>
+                  </pic:spPr>
+                </pic:pic>
+              </a:graphicData>
+            </a:graphic>
+            <wp14:sizeRelH relativeFrom="page">
+              <wp14:pctWidth>0</wp14:pctWidth>
+            </wp14:sizeRelH>
+            <wp14:sizeRelV relativeFrom="page">
+              <wp14:pctHeight>0</wp14:pctHeight>
+            </wp14:sizeRelV>
+          </wp:anchor>
+        </w:drawing>
+      </w:r>
+      <w:r>
         <w:t>Una volta aggiornato il Modello di Dominio, viene creato il SSD relativo a UC2, che consente di visualizzare in forma grafica l’interazione tra lo Studente ed il Sistema.</w:t>
       </w:r>
     </w:p>
+    <w:p/>
     <w:p>
-      <w:r>
-        <w:t>&lt;SSD&gt;</w:t>
-      </w:r>
-    </w:p>
-    <w:p>
       <w:pPr>
         <w:pStyle w:val="Titolo2"/>
       </w:pPr>
       <w:bookmarkStart w:id="5" w:name="_Toc93162577"/>
       <w:r>
+        <w:lastRenderedPageBreak/>
         <w:t>Contratti delle Operazioni</w:t>
       </w:r>
       <w:bookmarkEnd w:id="5"/>
@@ -2691,6 +2795,7 @@
               </w:rPr>
             </w:pPr>
             <w:proofErr w:type="spellStart"/>
+            <w:proofErr w:type="gramStart"/>
             <w:r>
               <w:rPr>
                 <w:b w:val="0"/>
@@ -2706,6 +2811,7 @@
               </w:rPr>
               <w:t>(</w:t>
             </w:r>
+            <w:proofErr w:type="gramEnd"/>
             <w:r>
               <w:rPr>
                 <w:b w:val="0"/>
@@ -2979,6 +3085,7 @@
               </w:rPr>
             </w:pPr>
             <w:proofErr w:type="spellStart"/>
+            <w:proofErr w:type="gramStart"/>
             <w:r>
               <w:rPr>
                 <w:b w:val="0"/>
@@ -2995,6 +3102,7 @@
               <w:t>(</w:t>
             </w:r>
             <w:proofErr w:type="spellStart"/>
+            <w:proofErr w:type="gramEnd"/>
             <w:r>
               <w:rPr>
                 <w:b w:val="0"/>
@@ -3291,6 +3399,7 @@
               </w:rPr>
             </w:pPr>
             <w:proofErr w:type="spellStart"/>
+            <w:proofErr w:type="gramStart"/>
             <w:r>
               <w:rPr>
                 <w:b w:val="0"/>
@@ -3314,6 +3423,7 @@
               <w:t>(</w:t>
             </w:r>
             <w:proofErr w:type="spellStart"/>
+            <w:proofErr w:type="gramEnd"/>
             <w:r>
               <w:rPr>
                 <w:b w:val="0"/>
@@ -3489,6 +3599,7 @@
               <w:t xml:space="preserve">L’attributo </w:t>
             </w:r>
             <w:proofErr w:type="spellStart"/>
+            <w:proofErr w:type="gramStart"/>
             <w:r>
               <w:rPr>
                 <w:i/>
@@ -3507,6 +3618,7 @@
               <w:t>tempoMedio</w:t>
             </w:r>
             <w:proofErr w:type="spellEnd"/>
+            <w:proofErr w:type="gramEnd"/>
             <w:r>
               <w:t xml:space="preserve"> è stato inizializzato a </w:t>
             </w:r>
@@ -3595,6 +3707,7 @@
               </w:rPr>
             </w:pPr>
             <w:proofErr w:type="spellStart"/>
+            <w:proofErr w:type="gramStart"/>
             <w:r>
               <w:rPr>
                 <w:b w:val="0"/>
@@ -3611,6 +3724,7 @@
               <w:t>(</w:t>
             </w:r>
             <w:proofErr w:type="spellStart"/>
+            <w:proofErr w:type="gramEnd"/>
             <w:r>
               <w:rPr>
                 <w:b w:val="0"/>
@@ -3792,7 +3906,6 @@
           </w:tcPr>
           <w:p>
             <w:r>
-              <w:lastRenderedPageBreak/>
               <w:t>Post-condizioni</w:t>
             </w:r>
           </w:p>
@@ -3920,6 +4033,7 @@
               </w:rPr>
             </w:pPr>
             <w:proofErr w:type="spellStart"/>
+            <w:proofErr w:type="gramStart"/>
             <w:r>
               <w:rPr>
                 <w:b w:val="0"/>
@@ -3936,6 +4050,7 @@
               <w:t>(</w:t>
             </w:r>
             <w:proofErr w:type="spellStart"/>
+            <w:proofErr w:type="gramEnd"/>
             <w:r>
               <w:rPr>
                 <w:b w:val="0"/>
@@ -4088,6 +4203,7 @@
           </w:tcPr>
           <w:p>
             <w:r>
+              <w:lastRenderedPageBreak/>
               <w:t>Pre-condizioni</w:t>
             </w:r>
           </w:p>
@@ -4230,6 +4346,7 @@
               <w:t xml:space="preserve"> di Materia avente l’attributo </w:t>
             </w:r>
             <w:proofErr w:type="spellStart"/>
+            <w:proofErr w:type="gramStart"/>
             <w:r>
               <w:rPr>
                 <w:i/>
@@ -4238,6 +4355,7 @@
               <w:t>m.codice</w:t>
             </w:r>
             <w:proofErr w:type="spellEnd"/>
+            <w:proofErr w:type="gramEnd"/>
             <w:r>
               <w:t xml:space="preserve"> uguale a </w:t>
             </w:r>
@@ -4323,6 +4441,7 @@
               </w:rPr>
             </w:pPr>
             <w:proofErr w:type="spellStart"/>
+            <w:proofErr w:type="gramStart"/>
             <w:r>
               <w:rPr>
                 <w:b w:val="0"/>
@@ -4343,7 +4462,15 @@
                 <w:b w:val="0"/>
                 <w:bCs w:val="0"/>
               </w:rPr>
-              <w:t>()</w:t>
+              <w:t>(</w:t>
+            </w:r>
+            <w:proofErr w:type="gramEnd"/>
+            <w:r>
+              <w:rPr>
+                <w:b w:val="0"/>
+                <w:bCs w:val="0"/>
+              </w:rPr>
+              <w:t>)</w:t>
             </w:r>
           </w:p>
         </w:tc>
@@ -4579,7 +4706,15 @@
       </w:r>
       <w:proofErr w:type="spellEnd"/>
       <w:r>
-        <w:t xml:space="preserve"> mediante associazioni 1-1 che non sono destinate a diventare associazioni con molteplicità maggiore. Dunque si è scelto di eliminare Punteggio e Formato, mettendo i loro attributi dentro </w:t>
+        <w:t xml:space="preserve"> mediante associazioni 1-1 che non sono destinate a diventare associazioni con molteplicità maggiore. </w:t>
+      </w:r>
+      <w:proofErr w:type="gramStart"/>
+      <w:r>
+        <w:t>Dunque</w:t>
+      </w:r>
+      <w:proofErr w:type="gramEnd"/>
+      <w:r>
+        <w:t xml:space="preserve"> si è scelto di eliminare Punteggio e Formato, mettendo i loro attributi dentro </w:t>
       </w:r>
       <w:proofErr w:type="spellStart"/>
       <w:r>
@@ -4613,7 +4748,6 @@
           <w:sz w:val="32"/>
           <w:szCs w:val="32"/>
         </w:rPr>
-        <w:lastRenderedPageBreak/>
         <w:t>CO2</w:t>
       </w:r>
       <w:r>
@@ -4674,6 +4808,7 @@
               </w:rPr>
             </w:pPr>
             <w:proofErr w:type="spellStart"/>
+            <w:proofErr w:type="gramStart"/>
             <w:r>
               <w:rPr>
                 <w:b w:val="0"/>
@@ -4697,6 +4832,7 @@
               <w:t>(</w:t>
             </w:r>
             <w:proofErr w:type="spellStart"/>
+            <w:proofErr w:type="gramEnd"/>
             <w:r>
               <w:rPr>
                 <w:b w:val="0"/>
@@ -4986,6 +5122,7 @@
           </w:tcPr>
           <w:p>
             <w:r>
+              <w:lastRenderedPageBreak/>
               <w:t>Post-condizioni</w:t>
             </w:r>
           </w:p>
@@ -5030,6 +5167,7 @@
             <w:r>
               <w:t xml:space="preserve">e sono state restituite le istanze </w:t>
             </w:r>
+            <w:proofErr w:type="gramStart"/>
             <w:r>
               <w:rPr>
                 <w:i/>
@@ -5046,7 +5184,11 @@
               <w:t xml:space="preserve">i </w:t>
             </w:r>
             <w:r>
-              <w:t>delle Materie disponibili.</w:t>
+              <w:t>delle</w:t>
+            </w:r>
+            <w:proofErr w:type="gramEnd"/>
+            <w:r>
+              <w:t xml:space="preserve"> Materie disponibili.</w:t>
             </w:r>
           </w:p>
         </w:tc>
@@ -5108,31 +5250,449 @@
       <w:bookmarkEnd w:id="12"/>
     </w:p>
     <w:p>
-      <w:r>
-        <w:t>&lt;</w:t>
-      </w:r>
-      <w:r>
-        <w:t>diagrammi di interazione</w:t>
-      </w:r>
-      <w:r>
-        <w:t>&gt;</w:t>
+      <w:pPr>
+        <w:pStyle w:val="Paragrafoelenco"/>
+        <w:numPr>
+          <w:ilvl w:val="0"/>
+          <w:numId w:val="32"/>
+        </w:numPr>
+        <w:rPr>
+          <w:b/>
+          <w:bCs/>
+        </w:rPr>
+      </w:pPr>
+      <w:r>
+        <w:rPr>
+          <w:b/>
+          <w:bCs/>
+        </w:rPr>
+        <w:drawing>
+          <wp:anchor distT="0" distB="0" distL="114300" distR="114300" simplePos="0" relativeHeight="251660288" behindDoc="0" locked="0" layoutInCell="1" allowOverlap="1" wp14:anchorId="38EFA55D" wp14:editId="24C5039C">
+            <wp:simplePos x="0" y="0"/>
+            <wp:positionH relativeFrom="page">
+              <wp:posOffset>301374</wp:posOffset>
+            </wp:positionH>
+            <wp:positionV relativeFrom="paragraph">
+              <wp:posOffset>331632</wp:posOffset>
+            </wp:positionV>
+            <wp:extent cx="7062315" cy="1924493"/>
+            <wp:effectExtent l="0" t="0" r="5715" b="0"/>
+            <wp:wrapTopAndBottom/>
+            <wp:docPr id="4" name="Immagine 4"/>
+            <wp:cNvGraphicFramePr>
+              <a:graphicFrameLocks xmlns:a="http://schemas.openxmlformats.org/drawingml/2006/main" noChangeAspect="1"/>
+            </wp:cNvGraphicFramePr>
+            <a:graphic xmlns:a="http://schemas.openxmlformats.org/drawingml/2006/main">
+              <a:graphicData uri="http://schemas.openxmlformats.org/drawingml/2006/picture">
+                <pic:pic xmlns:pic="http://schemas.openxmlformats.org/drawingml/2006/picture">
+                  <pic:nvPicPr>
+                    <pic:cNvPr id="1" name=""/>
+                    <pic:cNvPicPr/>
+                  </pic:nvPicPr>
+                  <pic:blipFill>
+                    <a:blip r:embed="rId10">
+                      <a:extLst>
+                        <a:ext uri="{28A0092B-C50C-407E-A947-70E740481C1C}">
+                          <a14:useLocalDpi xmlns:a14="http://schemas.microsoft.com/office/drawing/2010/main" val="0"/>
+                        </a:ext>
+                      </a:extLst>
+                    </a:blip>
+                    <a:stretch>
+                      <a:fillRect/>
+                    </a:stretch>
+                  </pic:blipFill>
+                  <pic:spPr>
+                    <a:xfrm>
+                      <a:off x="0" y="0"/>
+                      <a:ext cx="7062315" cy="1924493"/>
+                    </a:xfrm>
+                    <a:prstGeom prst="rect">
+                      <a:avLst/>
+                    </a:prstGeom>
+                  </pic:spPr>
+                </pic:pic>
+              </a:graphicData>
+            </a:graphic>
+            <wp14:sizeRelH relativeFrom="margin">
+              <wp14:pctWidth>0</wp14:pctWidth>
+            </wp14:sizeRelH>
+            <wp14:sizeRelV relativeFrom="margin">
+              <wp14:pctHeight>0</wp14:pctHeight>
+            </wp14:sizeRelV>
+          </wp:anchor>
+        </w:drawing>
+      </w:r>
+      <w:r>
+        <w:rPr>
+          <w:b/>
+          <w:bCs/>
+        </w:rPr>
+        <w:t>SD_UC2_creaTemplate</w:t>
       </w:r>
     </w:p>
     <w:p>
       <w:pPr>
+        <w:pStyle w:val="Paragrafoelenco"/>
+        <w:rPr>
+          <w:b/>
+          <w:bCs/>
+        </w:rPr>
+      </w:pPr>
+    </w:p>
+    <w:p>
+      <w:pPr>
+        <w:pStyle w:val="Paragrafoelenco"/>
+        <w:numPr>
+          <w:ilvl w:val="0"/>
+          <w:numId w:val="32"/>
+        </w:numPr>
+        <w:rPr>
+          <w:b/>
+          <w:bCs/>
+        </w:rPr>
+      </w:pPr>
+      <w:r>
+        <w:rPr>
+          <w:b/>
+          <w:bCs/>
+        </w:rPr>
+        <w:drawing>
+          <wp:anchor distT="0" distB="0" distL="114300" distR="114300" simplePos="0" relativeHeight="251662336" behindDoc="0" locked="0" layoutInCell="1" allowOverlap="1" wp14:anchorId="11A2ADB5" wp14:editId="62B498E9">
+            <wp:simplePos x="0" y="0"/>
+            <wp:positionH relativeFrom="margin">
+              <wp:align>center</wp:align>
+            </wp:positionH>
+            <wp:positionV relativeFrom="paragraph">
+              <wp:posOffset>384662</wp:posOffset>
+            </wp:positionV>
+            <wp:extent cx="7255986" cy="1339702"/>
+            <wp:effectExtent l="0" t="0" r="2540" b="0"/>
+            <wp:wrapTopAndBottom/>
+            <wp:docPr id="7" name="Immagine 7"/>
+            <wp:cNvGraphicFramePr>
+              <a:graphicFrameLocks xmlns:a="http://schemas.openxmlformats.org/drawingml/2006/main" noChangeAspect="1"/>
+            </wp:cNvGraphicFramePr>
+            <a:graphic xmlns:a="http://schemas.openxmlformats.org/drawingml/2006/main">
+              <a:graphicData uri="http://schemas.openxmlformats.org/drawingml/2006/picture">
+                <pic:pic xmlns:pic="http://schemas.openxmlformats.org/drawingml/2006/picture">
+                  <pic:nvPicPr>
+                    <pic:cNvPr id="1" name=""/>
+                    <pic:cNvPicPr/>
+                  </pic:nvPicPr>
+                  <pic:blipFill>
+                    <a:blip r:embed="rId11">
+                      <a:extLst>
+                        <a:ext uri="{28A0092B-C50C-407E-A947-70E740481C1C}">
+                          <a14:useLocalDpi xmlns:a14="http://schemas.microsoft.com/office/drawing/2010/main" val="0"/>
+                        </a:ext>
+                      </a:extLst>
+                    </a:blip>
+                    <a:stretch>
+                      <a:fillRect/>
+                    </a:stretch>
+                  </pic:blipFill>
+                  <pic:spPr>
+                    <a:xfrm>
+                      <a:off x="0" y="0"/>
+                      <a:ext cx="7255986" cy="1339702"/>
+                    </a:xfrm>
+                    <a:prstGeom prst="rect">
+                      <a:avLst/>
+                    </a:prstGeom>
+                  </pic:spPr>
+                </pic:pic>
+              </a:graphicData>
+            </a:graphic>
+            <wp14:sizeRelH relativeFrom="margin">
+              <wp14:pctWidth>0</wp14:pctWidth>
+            </wp14:sizeRelH>
+            <wp14:sizeRelV relativeFrom="margin">
+              <wp14:pctHeight>0</wp14:pctHeight>
+            </wp14:sizeRelV>
+          </wp:anchor>
+        </w:drawing>
+      </w:r>
+      <w:r>
+        <w:rPr>
+          <w:b/>
+          <w:bCs/>
+        </w:rPr>
+        <w:t>SD_UC2_inserisciInfoTemplate</w:t>
+      </w:r>
+    </w:p>
+    <w:p>
+      <w:pPr>
+        <w:rPr>
+          <w:b/>
+          <w:bCs/>
+        </w:rPr>
+      </w:pPr>
+    </w:p>
+    <w:p>
+      <w:pPr>
+        <w:pStyle w:val="Paragrafoelenco"/>
+        <w:rPr>
+          <w:b/>
+          <w:bCs/>
+        </w:rPr>
+      </w:pPr>
+    </w:p>
+    <w:p>
+      <w:pPr>
+        <w:pStyle w:val="Paragrafoelenco"/>
+        <w:numPr>
+          <w:ilvl w:val="0"/>
+          <w:numId w:val="32"/>
+        </w:numPr>
+        <w:rPr>
+          <w:b/>
+          <w:bCs/>
+        </w:rPr>
+      </w:pPr>
+      <w:r>
+        <w:rPr>
+          <w:b/>
+          <w:bCs/>
+        </w:rPr>
+        <w:drawing>
+          <wp:anchor distT="0" distB="0" distL="114300" distR="114300" simplePos="0" relativeHeight="251663360" behindDoc="0" locked="0" layoutInCell="1" allowOverlap="1" wp14:anchorId="0C45BDE3" wp14:editId="3058859B">
+            <wp:simplePos x="0" y="0"/>
+            <wp:positionH relativeFrom="page">
+              <wp:posOffset>113252</wp:posOffset>
+            </wp:positionH>
+            <wp:positionV relativeFrom="paragraph">
+              <wp:posOffset>315757</wp:posOffset>
+            </wp:positionV>
+            <wp:extent cx="7266835" cy="1786270"/>
+            <wp:effectExtent l="0" t="0" r="0" b="4445"/>
+            <wp:wrapTopAndBottom/>
+            <wp:docPr id="8" name="Immagine 8"/>
+            <wp:cNvGraphicFramePr>
+              <a:graphicFrameLocks xmlns:a="http://schemas.openxmlformats.org/drawingml/2006/main" noChangeAspect="1"/>
+            </wp:cNvGraphicFramePr>
+            <a:graphic xmlns:a="http://schemas.openxmlformats.org/drawingml/2006/main">
+              <a:graphicData uri="http://schemas.openxmlformats.org/drawingml/2006/picture">
+                <pic:pic xmlns:pic="http://schemas.openxmlformats.org/drawingml/2006/picture">
+                  <pic:nvPicPr>
+                    <pic:cNvPr id="1" name=""/>
+                    <pic:cNvPicPr/>
+                  </pic:nvPicPr>
+                  <pic:blipFill>
+                    <a:blip r:embed="rId12">
+                      <a:extLst>
+                        <a:ext uri="{28A0092B-C50C-407E-A947-70E740481C1C}">
+                          <a14:useLocalDpi xmlns:a14="http://schemas.microsoft.com/office/drawing/2010/main" val="0"/>
+                        </a:ext>
+                      </a:extLst>
+                    </a:blip>
+                    <a:stretch>
+                      <a:fillRect/>
+                    </a:stretch>
+                  </pic:blipFill>
+                  <pic:spPr>
+                    <a:xfrm>
+                      <a:off x="0" y="0"/>
+                      <a:ext cx="7266835" cy="1786270"/>
+                    </a:xfrm>
+                    <a:prstGeom prst="rect">
+                      <a:avLst/>
+                    </a:prstGeom>
+                  </pic:spPr>
+                </pic:pic>
+              </a:graphicData>
+            </a:graphic>
+            <wp14:sizeRelH relativeFrom="margin">
+              <wp14:pctWidth>0</wp14:pctWidth>
+            </wp14:sizeRelH>
+            <wp14:sizeRelV relativeFrom="margin">
+              <wp14:pctHeight>0</wp14:pctHeight>
+            </wp14:sizeRelV>
+          </wp:anchor>
+        </w:drawing>
+      </w:r>
+      <w:r>
+        <w:rPr>
+          <w:b/>
+          <w:bCs/>
+        </w:rPr>
+        <w:t>SD_UC2_creaSezione</w:t>
+      </w:r>
+    </w:p>
+    <w:p>
+      <w:pPr>
+        <w:rPr>
+          <w:b/>
+          <w:bCs/>
+        </w:rPr>
+      </w:pPr>
+    </w:p>
+    <w:p>
+      <w:pPr>
+        <w:rPr>
+          <w:b/>
+          <w:bCs/>
+        </w:rPr>
+      </w:pPr>
+    </w:p>
+    <w:p>
+      <w:pPr>
+        <w:pStyle w:val="Paragrafoelenco"/>
+        <w:numPr>
+          <w:ilvl w:val="0"/>
+          <w:numId w:val="32"/>
+        </w:numPr>
+        <w:rPr>
+          <w:b/>
+          <w:bCs/>
+        </w:rPr>
+      </w:pPr>
+      <w:r>
+        <w:rPr>
+          <w:b/>
+          <w:bCs/>
+        </w:rPr>
+        <w:lastRenderedPageBreak/>
+        <w:drawing>
+          <wp:anchor distT="0" distB="0" distL="114300" distR="114300" simplePos="0" relativeHeight="251661312" behindDoc="0" locked="0" layoutInCell="1" allowOverlap="1" wp14:anchorId="3895C956" wp14:editId="6FC4C6B9">
+            <wp:simplePos x="0" y="0"/>
+            <wp:positionH relativeFrom="margin">
+              <wp:posOffset>-570200</wp:posOffset>
+            </wp:positionH>
+            <wp:positionV relativeFrom="paragraph">
+              <wp:posOffset>299897</wp:posOffset>
+            </wp:positionV>
+            <wp:extent cx="6968490" cy="1403350"/>
+            <wp:effectExtent l="0" t="0" r="3810" b="6350"/>
+            <wp:wrapTopAndBottom/>
+            <wp:docPr id="5" name="Immagine 5"/>
+            <wp:cNvGraphicFramePr>
+              <a:graphicFrameLocks xmlns:a="http://schemas.openxmlformats.org/drawingml/2006/main" noChangeAspect="1"/>
+            </wp:cNvGraphicFramePr>
+            <a:graphic xmlns:a="http://schemas.openxmlformats.org/drawingml/2006/main">
+              <a:graphicData uri="http://schemas.openxmlformats.org/drawingml/2006/picture">
+                <pic:pic xmlns:pic="http://schemas.openxmlformats.org/drawingml/2006/picture">
+                  <pic:nvPicPr>
+                    <pic:cNvPr id="1" name=""/>
+                    <pic:cNvPicPr/>
+                  </pic:nvPicPr>
+                  <pic:blipFill>
+                    <a:blip r:embed="rId13">
+                      <a:extLst>
+                        <a:ext uri="{28A0092B-C50C-407E-A947-70E740481C1C}">
+                          <a14:useLocalDpi xmlns:a14="http://schemas.microsoft.com/office/drawing/2010/main" val="0"/>
+                        </a:ext>
+                      </a:extLst>
+                    </a:blip>
+                    <a:stretch>
+                      <a:fillRect/>
+                    </a:stretch>
+                  </pic:blipFill>
+                  <pic:spPr>
+                    <a:xfrm>
+                      <a:off x="0" y="0"/>
+                      <a:ext cx="6968490" cy="1403350"/>
+                    </a:xfrm>
+                    <a:prstGeom prst="rect">
+                      <a:avLst/>
+                    </a:prstGeom>
+                  </pic:spPr>
+                </pic:pic>
+              </a:graphicData>
+            </a:graphic>
+            <wp14:sizeRelH relativeFrom="page">
+              <wp14:pctWidth>0</wp14:pctWidth>
+            </wp14:sizeRelH>
+            <wp14:sizeRelV relativeFrom="page">
+              <wp14:pctHeight>0</wp14:pctHeight>
+            </wp14:sizeRelV>
+          </wp:anchor>
+        </w:drawing>
+      </w:r>
+      <w:r>
+        <w:rPr>
+          <w:b/>
+          <w:bCs/>
+        </w:rPr>
+        <w:t>SD_UC2_confermaTemplate</w:t>
+      </w:r>
+    </w:p>
+    <w:p>
+      <w:pPr>
+        <w:pStyle w:val="Paragrafoelenco"/>
+        <w:rPr>
+          <w:b/>
+          <w:bCs/>
+        </w:rPr>
+      </w:pPr>
+    </w:p>
+    <w:p>
+      <w:pPr>
         <w:pStyle w:val="Titolo2"/>
       </w:pPr>
       <w:bookmarkStart w:id="13" w:name="_Toc93162585"/>
+      <w:r>
+        <w:drawing>
+          <wp:anchor distT="0" distB="0" distL="114300" distR="114300" simplePos="0" relativeHeight="251659264" behindDoc="0" locked="0" layoutInCell="1" allowOverlap="1" wp14:anchorId="1E955B24" wp14:editId="59EEA33F">
+            <wp:simplePos x="0" y="0"/>
+            <wp:positionH relativeFrom="margin">
+              <wp:posOffset>-814705</wp:posOffset>
+            </wp:positionH>
+            <wp:positionV relativeFrom="paragraph">
+              <wp:posOffset>357505</wp:posOffset>
+            </wp:positionV>
+            <wp:extent cx="7305675" cy="5405120"/>
+            <wp:effectExtent l="0" t="0" r="9525" b="5080"/>
+            <wp:wrapTopAndBottom/>
+            <wp:docPr id="3" name="Immagine 3"/>
+            <wp:cNvGraphicFramePr>
+              <a:graphicFrameLocks xmlns:a="http://schemas.openxmlformats.org/drawingml/2006/main" noChangeAspect="1"/>
+            </wp:cNvGraphicFramePr>
+            <a:graphic xmlns:a="http://schemas.openxmlformats.org/drawingml/2006/main">
+              <a:graphicData uri="http://schemas.openxmlformats.org/drawingml/2006/picture">
+                <pic:pic xmlns:pic="http://schemas.openxmlformats.org/drawingml/2006/picture">
+                  <pic:nvPicPr>
+                    <pic:cNvPr id="1" name=""/>
+                    <pic:cNvPicPr/>
+                  </pic:nvPicPr>
+                  <pic:blipFill>
+                    <a:blip r:embed="rId14">
+                      <a:extLst>
+                        <a:ext uri="{28A0092B-C50C-407E-A947-70E740481C1C}">
+                          <a14:useLocalDpi xmlns:a14="http://schemas.microsoft.com/office/drawing/2010/main" val="0"/>
+                        </a:ext>
+                      </a:extLst>
+                    </a:blip>
+                    <a:stretch>
+                      <a:fillRect/>
+                    </a:stretch>
+                  </pic:blipFill>
+                  <pic:spPr>
+                    <a:xfrm>
+                      <a:off x="0" y="0"/>
+                      <a:ext cx="7305675" cy="5405120"/>
+                    </a:xfrm>
+                    <a:prstGeom prst="rect">
+                      <a:avLst/>
+                    </a:prstGeom>
+                  </pic:spPr>
+                </pic:pic>
+              </a:graphicData>
+            </a:graphic>
+            <wp14:sizeRelH relativeFrom="page">
+              <wp14:pctWidth>0</wp14:pctWidth>
+            </wp14:sizeRelH>
+            <wp14:sizeRelV relativeFrom="page">
+              <wp14:pctHeight>0</wp14:pctHeight>
+            </wp14:sizeRelV>
+          </wp:anchor>
+        </w:drawing>
+      </w:r>
       <w:r>
         <w:t>DCD</w:t>
       </w:r>
       <w:bookmarkEnd w:id="13"/>
     </w:p>
-    <w:p>
-      <w:r>
-        <w:t>&lt;DCD&gt;</w:t>
-      </w:r>
-    </w:p>
+    <w:p/>
     <w:p/>
     <w:sectPr>
       <w:pgSz w:w="11906" w:h="16838"/>
@@ -5979,6 +6539,92 @@
     </w:lvl>
   </w:abstractNum>
   <w:abstractNum w:abstractNumId="7" w15:restartNumberingAfterBreak="0">
+    <w:nsid w:val="15533884"/>
+    <w:multiLevelType w:val="hybridMultilevel"/>
+    <w:tmpl w:val="CAC2139C"/>
+    <w:lvl w:ilvl="0" w:tplc="0410000F">
+      <w:start w:val="1"/>
+      <w:numFmt w:val="decimal"/>
+      <w:lvlText w:val="%1."/>
+      <w:lvlJc w:val="left"/>
+      <w:pPr>
+        <w:ind w:left="720" w:hanging="360"/>
+      </w:pPr>
+    </w:lvl>
+    <w:lvl w:ilvl="1" w:tplc="04100019" w:tentative="1">
+      <w:start w:val="1"/>
+      <w:numFmt w:val="lowerLetter"/>
+      <w:lvlText w:val="%2."/>
+      <w:lvlJc w:val="left"/>
+      <w:pPr>
+        <w:ind w:left="1440" w:hanging="360"/>
+      </w:pPr>
+    </w:lvl>
+    <w:lvl w:ilvl="2" w:tplc="0410001B" w:tentative="1">
+      <w:start w:val="1"/>
+      <w:numFmt w:val="lowerRoman"/>
+      <w:lvlText w:val="%3."/>
+      <w:lvlJc w:val="right"/>
+      <w:pPr>
+        <w:ind w:left="2160" w:hanging="180"/>
+      </w:pPr>
+    </w:lvl>
+    <w:lvl w:ilvl="3" w:tplc="0410000F" w:tentative="1">
+      <w:start w:val="1"/>
+      <w:numFmt w:val="decimal"/>
+      <w:lvlText w:val="%4."/>
+      <w:lvlJc w:val="left"/>
+      <w:pPr>
+        <w:ind w:left="2880" w:hanging="360"/>
+      </w:pPr>
+    </w:lvl>
+    <w:lvl w:ilvl="4" w:tplc="04100019" w:tentative="1">
+      <w:start w:val="1"/>
+      <w:numFmt w:val="lowerLetter"/>
+      <w:lvlText w:val="%5."/>
+      <w:lvlJc w:val="left"/>
+      <w:pPr>
+        <w:ind w:left="3600" w:hanging="360"/>
+      </w:pPr>
+    </w:lvl>
+    <w:lvl w:ilvl="5" w:tplc="0410001B" w:tentative="1">
+      <w:start w:val="1"/>
+      <w:numFmt w:val="lowerRoman"/>
+      <w:lvlText w:val="%6."/>
+      <w:lvlJc w:val="right"/>
+      <w:pPr>
+        <w:ind w:left="4320" w:hanging="180"/>
+      </w:pPr>
+    </w:lvl>
+    <w:lvl w:ilvl="6" w:tplc="0410000F" w:tentative="1">
+      <w:start w:val="1"/>
+      <w:numFmt w:val="decimal"/>
+      <w:lvlText w:val="%7."/>
+      <w:lvlJc w:val="left"/>
+      <w:pPr>
+        <w:ind w:left="5040" w:hanging="360"/>
+      </w:pPr>
+    </w:lvl>
+    <w:lvl w:ilvl="7" w:tplc="04100019" w:tentative="1">
+      <w:start w:val="1"/>
+      <w:numFmt w:val="lowerLetter"/>
+      <w:lvlText w:val="%8."/>
+      <w:lvlJc w:val="left"/>
+      <w:pPr>
+        <w:ind w:left="5760" w:hanging="360"/>
+      </w:pPr>
+    </w:lvl>
+    <w:lvl w:ilvl="8" w:tplc="0410001B" w:tentative="1">
+      <w:start w:val="1"/>
+      <w:numFmt w:val="lowerRoman"/>
+      <w:lvlText w:val="%9."/>
+      <w:lvlJc w:val="right"/>
+      <w:pPr>
+        <w:ind w:left="6480" w:hanging="180"/>
+      </w:pPr>
+    </w:lvl>
+  </w:abstractNum>
+  <w:abstractNum w:abstractNumId="8" w15:restartNumberingAfterBreak="0">
     <w:nsid w:val="1A932ACD"/>
     <w:multiLevelType w:val="hybridMultilevel"/>
     <w:tmpl w:val="DFD231EE"/>
@@ -6091,7 +6737,7 @@
       </w:rPr>
     </w:lvl>
   </w:abstractNum>
-  <w:abstractNum w:abstractNumId="8" w15:restartNumberingAfterBreak="0">
+  <w:abstractNum w:abstractNumId="9" w15:restartNumberingAfterBreak="0">
     <w:nsid w:val="1C36707D"/>
     <w:multiLevelType w:val="hybridMultilevel"/>
     <w:tmpl w:val="8EC22792"/>
@@ -6204,7 +6850,7 @@
       </w:rPr>
     </w:lvl>
   </w:abstractNum>
-  <w:abstractNum w:abstractNumId="9" w15:restartNumberingAfterBreak="0">
+  <w:abstractNum w:abstractNumId="10" w15:restartNumberingAfterBreak="0">
     <w:nsid w:val="1DC25177"/>
     <w:multiLevelType w:val="hybridMultilevel"/>
     <w:tmpl w:val="EE4EE18A"/>
@@ -6290,7 +6936,7 @@
       </w:pPr>
     </w:lvl>
   </w:abstractNum>
-  <w:abstractNum w:abstractNumId="10" w15:restartNumberingAfterBreak="0">
+  <w:abstractNum w:abstractNumId="11" w15:restartNumberingAfterBreak="0">
     <w:nsid w:val="26BD67D9"/>
     <w:multiLevelType w:val="hybridMultilevel"/>
     <w:tmpl w:val="71147532"/>
@@ -6376,7 +7022,7 @@
       </w:pPr>
     </w:lvl>
   </w:abstractNum>
-  <w:abstractNum w:abstractNumId="11" w15:restartNumberingAfterBreak="0">
+  <w:abstractNum w:abstractNumId="12" w15:restartNumberingAfterBreak="0">
     <w:nsid w:val="2C1855AE"/>
     <w:multiLevelType w:val="hybridMultilevel"/>
     <w:tmpl w:val="86AE2FB8"/>
@@ -6489,7 +7135,7 @@
       </w:rPr>
     </w:lvl>
   </w:abstractNum>
-  <w:abstractNum w:abstractNumId="12" w15:restartNumberingAfterBreak="0">
+  <w:abstractNum w:abstractNumId="13" w15:restartNumberingAfterBreak="0">
     <w:nsid w:val="35EA7E7A"/>
     <w:multiLevelType w:val="multilevel"/>
     <w:tmpl w:val="0F06DBF6"/>
@@ -6638,7 +7284,7 @@
       </w:rPr>
     </w:lvl>
   </w:abstractNum>
-  <w:abstractNum w:abstractNumId="13" w15:restartNumberingAfterBreak="0">
+  <w:abstractNum w:abstractNumId="14" w15:restartNumberingAfterBreak="0">
     <w:nsid w:val="3DBC0CD8"/>
     <w:multiLevelType w:val="multilevel"/>
     <w:tmpl w:val="0F06DBF6"/>
@@ -6787,7 +7433,7 @@
       </w:rPr>
     </w:lvl>
   </w:abstractNum>
-  <w:abstractNum w:abstractNumId="14" w15:restartNumberingAfterBreak="0">
+  <w:abstractNum w:abstractNumId="15" w15:restartNumberingAfterBreak="0">
     <w:nsid w:val="400F3564"/>
     <w:multiLevelType w:val="multilevel"/>
     <w:tmpl w:val="0F06DBF6"/>
@@ -6936,7 +7582,7 @@
       </w:rPr>
     </w:lvl>
   </w:abstractNum>
-  <w:abstractNum w:abstractNumId="15" w15:restartNumberingAfterBreak="0">
+  <w:abstractNum w:abstractNumId="16" w15:restartNumberingAfterBreak="0">
     <w:nsid w:val="4475112B"/>
     <w:multiLevelType w:val="hybridMultilevel"/>
     <w:tmpl w:val="4CA8253C"/>
@@ -7022,7 +7668,7 @@
       </w:pPr>
     </w:lvl>
   </w:abstractNum>
-  <w:abstractNum w:abstractNumId="16" w15:restartNumberingAfterBreak="0">
+  <w:abstractNum w:abstractNumId="17" w15:restartNumberingAfterBreak="0">
     <w:nsid w:val="44FF20B5"/>
     <w:multiLevelType w:val="hybridMultilevel"/>
     <w:tmpl w:val="ADE84D02"/>
@@ -7135,7 +7781,7 @@
       </w:rPr>
     </w:lvl>
   </w:abstractNum>
-  <w:abstractNum w:abstractNumId="17" w15:restartNumberingAfterBreak="0">
+  <w:abstractNum w:abstractNumId="18" w15:restartNumberingAfterBreak="0">
     <w:nsid w:val="49771505"/>
     <w:multiLevelType w:val="hybridMultilevel"/>
     <w:tmpl w:val="CF1ACADC"/>
@@ -7248,7 +7894,7 @@
       </w:rPr>
     </w:lvl>
   </w:abstractNum>
-  <w:abstractNum w:abstractNumId="18" w15:restartNumberingAfterBreak="0">
+  <w:abstractNum w:abstractNumId="19" w15:restartNumberingAfterBreak="0">
     <w:nsid w:val="49B84D4E"/>
     <w:multiLevelType w:val="hybridMultilevel"/>
     <w:tmpl w:val="B930F874"/>
@@ -7361,7 +8007,7 @@
       </w:rPr>
     </w:lvl>
   </w:abstractNum>
-  <w:abstractNum w:abstractNumId="19" w15:restartNumberingAfterBreak="0">
+  <w:abstractNum w:abstractNumId="20" w15:restartNumberingAfterBreak="0">
     <w:nsid w:val="529C6C76"/>
     <w:multiLevelType w:val="hybridMultilevel"/>
     <w:tmpl w:val="6C7090A4"/>
@@ -7474,7 +8120,7 @@
       </w:rPr>
     </w:lvl>
   </w:abstractNum>
-  <w:abstractNum w:abstractNumId="20" w15:restartNumberingAfterBreak="0">
+  <w:abstractNum w:abstractNumId="21" w15:restartNumberingAfterBreak="0">
     <w:nsid w:val="57C15488"/>
     <w:multiLevelType w:val="hybridMultilevel"/>
     <w:tmpl w:val="565A30A4"/>
@@ -7587,7 +8233,7 @@
       </w:rPr>
     </w:lvl>
   </w:abstractNum>
-  <w:abstractNum w:abstractNumId="21" w15:restartNumberingAfterBreak="0">
+  <w:abstractNum w:abstractNumId="22" w15:restartNumberingAfterBreak="0">
     <w:nsid w:val="5A5423B0"/>
     <w:multiLevelType w:val="hybridMultilevel"/>
     <w:tmpl w:val="4CA8253C"/>
@@ -7673,7 +8319,7 @@
       </w:pPr>
     </w:lvl>
   </w:abstractNum>
-  <w:abstractNum w:abstractNumId="22" w15:restartNumberingAfterBreak="0">
+  <w:abstractNum w:abstractNumId="23" w15:restartNumberingAfterBreak="0">
     <w:nsid w:val="61CB620F"/>
     <w:multiLevelType w:val="hybridMultilevel"/>
     <w:tmpl w:val="3558D5D6"/>
@@ -7786,7 +8432,7 @@
       </w:rPr>
     </w:lvl>
   </w:abstractNum>
-  <w:abstractNum w:abstractNumId="23" w15:restartNumberingAfterBreak="0">
+  <w:abstractNum w:abstractNumId="24" w15:restartNumberingAfterBreak="0">
     <w:nsid w:val="66300C42"/>
     <w:multiLevelType w:val="hybridMultilevel"/>
     <w:tmpl w:val="4CA8253C"/>
@@ -7872,7 +8518,7 @@
       </w:pPr>
     </w:lvl>
   </w:abstractNum>
-  <w:abstractNum w:abstractNumId="24" w15:restartNumberingAfterBreak="0">
+  <w:abstractNum w:abstractNumId="25" w15:restartNumberingAfterBreak="0">
     <w:nsid w:val="68EE46E4"/>
     <w:multiLevelType w:val="hybridMultilevel"/>
     <w:tmpl w:val="0FB4DB74"/>
@@ -7961,7 +8607,7 @@
       </w:pPr>
     </w:lvl>
   </w:abstractNum>
-  <w:abstractNum w:abstractNumId="25" w15:restartNumberingAfterBreak="0">
+  <w:abstractNum w:abstractNumId="26" w15:restartNumberingAfterBreak="0">
     <w:nsid w:val="6BA028ED"/>
     <w:multiLevelType w:val="hybridMultilevel"/>
     <w:tmpl w:val="75AE1B9C"/>
@@ -8047,7 +8693,7 @@
       </w:pPr>
     </w:lvl>
   </w:abstractNum>
-  <w:abstractNum w:abstractNumId="26" w15:restartNumberingAfterBreak="0">
+  <w:abstractNum w:abstractNumId="27" w15:restartNumberingAfterBreak="0">
     <w:nsid w:val="6F253660"/>
     <w:multiLevelType w:val="hybridMultilevel"/>
     <w:tmpl w:val="61849376"/>
@@ -8160,7 +8806,7 @@
       </w:rPr>
     </w:lvl>
   </w:abstractNum>
-  <w:abstractNum w:abstractNumId="27" w15:restartNumberingAfterBreak="0">
+  <w:abstractNum w:abstractNumId="28" w15:restartNumberingAfterBreak="0">
     <w:nsid w:val="749E2CAE"/>
     <w:multiLevelType w:val="hybridMultilevel"/>
     <w:tmpl w:val="86D89DDE"/>
@@ -8273,7 +8919,7 @@
       </w:rPr>
     </w:lvl>
   </w:abstractNum>
-  <w:abstractNum w:abstractNumId="28" w15:restartNumberingAfterBreak="0">
+  <w:abstractNum w:abstractNumId="29" w15:restartNumberingAfterBreak="0">
     <w:nsid w:val="75A32C93"/>
     <w:multiLevelType w:val="multilevel"/>
     <w:tmpl w:val="0F06DBF6"/>
@@ -8422,7 +9068,7 @@
       </w:rPr>
     </w:lvl>
   </w:abstractNum>
-  <w:abstractNum w:abstractNumId="29" w15:restartNumberingAfterBreak="0">
+  <w:abstractNum w:abstractNumId="30" w15:restartNumberingAfterBreak="0">
     <w:nsid w:val="761D14D2"/>
     <w:multiLevelType w:val="hybridMultilevel"/>
     <w:tmpl w:val="C922CB3A"/>
@@ -8535,7 +9181,7 @@
       </w:rPr>
     </w:lvl>
   </w:abstractNum>
-  <w:abstractNum w:abstractNumId="30" w15:restartNumberingAfterBreak="0">
+  <w:abstractNum w:abstractNumId="31" w15:restartNumberingAfterBreak="0">
     <w:nsid w:val="77DB6DF5"/>
     <w:multiLevelType w:val="hybridMultilevel"/>
     <w:tmpl w:val="4CA8253C"/>
@@ -8625,7 +9271,7 @@
     <w:abstractNumId w:val="6"/>
   </w:num>
   <w:num w:numId="2">
-    <w:abstractNumId w:val="20"/>
+    <w:abstractNumId w:val="21"/>
   </w:num>
   <w:num w:numId="3">
     <w:abstractNumId w:val="2"/>
@@ -8634,84 +9280,87 @@
     <w:abstractNumId w:val="3"/>
   </w:num>
   <w:num w:numId="5">
-    <w:abstractNumId w:val="19"/>
+    <w:abstractNumId w:val="20"/>
   </w:num>
   <w:num w:numId="6">
-    <w:abstractNumId w:val="16"/>
+    <w:abstractNumId w:val="17"/>
   </w:num>
   <w:num w:numId="7">
-    <w:abstractNumId w:val="24"/>
+    <w:abstractNumId w:val="25"/>
   </w:num>
   <w:num w:numId="8">
     <w:abstractNumId w:val="4"/>
   </w:num>
   <w:num w:numId="9">
-    <w:abstractNumId w:val="12"/>
+    <w:abstractNumId w:val="13"/>
   </w:num>
   <w:num w:numId="10">
-    <w:abstractNumId w:val="13"/>
+    <w:abstractNumId w:val="14"/>
   </w:num>
   <w:num w:numId="11">
-    <w:abstractNumId w:val="28"/>
+    <w:abstractNumId w:val="29"/>
   </w:num>
   <w:num w:numId="12">
-    <w:abstractNumId w:val="14"/>
+    <w:abstractNumId w:val="15"/>
   </w:num>
   <w:num w:numId="13">
+    <w:abstractNumId w:val="27"/>
+  </w:num>
+  <w:num w:numId="14">
+    <w:abstractNumId w:val="18"/>
+  </w:num>
+  <w:num w:numId="15">
     <w:abstractNumId w:val="26"/>
   </w:num>
-  <w:num w:numId="14">
-    <w:abstractNumId w:val="17"/>
+  <w:num w:numId="16">
+    <w:abstractNumId w:val="31"/>
   </w:num>
-  <w:num w:numId="15">
-    <w:abstractNumId w:val="25"/>
+  <w:num w:numId="17">
+    <w:abstractNumId w:val="16"/>
   </w:num>
-  <w:num w:numId="16">
+  <w:num w:numId="18">
+    <w:abstractNumId w:val="10"/>
+  </w:num>
+  <w:num w:numId="19">
     <w:abstractNumId w:val="30"/>
   </w:num>
-  <w:num w:numId="17">
-    <w:abstractNumId w:val="15"/>
-  </w:num>
-  <w:num w:numId="18">
-    <w:abstractNumId w:val="9"/>
-  </w:num>
-  <w:num w:numId="19">
-    <w:abstractNumId w:val="29"/>
-  </w:num>
   <w:num w:numId="20">
-    <w:abstractNumId w:val="21"/>
+    <w:abstractNumId w:val="22"/>
   </w:num>
   <w:num w:numId="21">
-    <w:abstractNumId w:val="22"/>
+    <w:abstractNumId w:val="23"/>
   </w:num>
   <w:num w:numId="22">
-    <w:abstractNumId w:val="23"/>
+    <w:abstractNumId w:val="24"/>
   </w:num>
   <w:num w:numId="23">
-    <w:abstractNumId w:val="18"/>
+    <w:abstractNumId w:val="19"/>
   </w:num>
   <w:num w:numId="24">
-    <w:abstractNumId w:val="27"/>
+    <w:abstractNumId w:val="28"/>
   </w:num>
   <w:num w:numId="25">
     <w:abstractNumId w:val="1"/>
   </w:num>
   <w:num w:numId="26">
-    <w:abstractNumId w:val="10"/>
+    <w:abstractNumId w:val="11"/>
   </w:num>
   <w:num w:numId="27">
-    <w:abstractNumId w:val="11"/>
+    <w:abstractNumId w:val="12"/>
   </w:num>
   <w:num w:numId="28">
     <w:abstractNumId w:val="0"/>
   </w:num>
   <w:num w:numId="29">
-    <w:abstractNumId w:val="8"/>
+    <w:abstractNumId w:val="9"/>
   </w:num>
   <w:num w:numId="30">
     <w:abstractNumId w:val="5"/>
   </w:num>
   <w:num w:numId="31">
+    <w:abstractNumId w:val="8"/>
+  </w:num>
+  <w:num w:numId="32">
     <w:abstractNumId w:val="7"/>
   </w:num>
   <w:numIdMacAtCleanup w:val="12"/>

</xml_diff>